<commit_message>
Se cambio el tipo de letra del archivo de word :)
</commit_message>
<xml_diff>
--- a/Curso de git y github.docx
+++ b/Curso de git y github.docx
@@ -7,7 +7,7 @@
         <w:spacing w:before="240" w:after="240" w:line="384" w:lineRule="atLeast"/>
         <w:jc w:val="center"/>
         <w:rPr>
-          <w:rFonts w:ascii="Times New Roman" w:eastAsia="Times New Roman" w:hAnsi="Times New Roman" w:cs="Times New Roman"/>
+          <w:rFonts w:ascii="Arial" w:eastAsia="Times New Roman" w:hAnsi="Arial" w:cs="Arial"/>
           <w:b/>
           <w:sz w:val="48"/>
           <w:szCs w:val="48"/>
@@ -16,7 +16,7 @@
       </w:pPr>
       <w:r>
         <w:rPr>
-          <w:rFonts w:ascii="Times New Roman" w:eastAsia="Times New Roman" w:hAnsi="Times New Roman" w:cs="Times New Roman"/>
+          <w:rFonts w:ascii="Arial" w:eastAsia="Times New Roman" w:hAnsi="Arial" w:cs="Arial"/>
           <w:b/>
           <w:sz w:val="48"/>
           <w:szCs w:val="48"/>
@@ -27,7 +27,7 @@
       <w:proofErr w:type="spellStart"/>
       <w:r>
         <w:rPr>
-          <w:rFonts w:ascii="Times New Roman" w:eastAsia="Times New Roman" w:hAnsi="Times New Roman" w:cs="Times New Roman"/>
+          <w:rFonts w:ascii="Arial" w:eastAsia="Times New Roman" w:hAnsi="Arial" w:cs="Arial"/>
           <w:b/>
           <w:sz w:val="48"/>
           <w:szCs w:val="48"/>
@@ -38,7 +38,7 @@
       <w:proofErr w:type="spellEnd"/>
       <w:r>
         <w:rPr>
-          <w:rFonts w:ascii="Times New Roman" w:eastAsia="Times New Roman" w:hAnsi="Times New Roman" w:cs="Times New Roman"/>
+          <w:rFonts w:ascii="Arial" w:eastAsia="Times New Roman" w:hAnsi="Arial" w:cs="Arial"/>
           <w:b/>
           <w:sz w:val="48"/>
           <w:szCs w:val="48"/>
@@ -49,7 +49,7 @@
       <w:proofErr w:type="spellStart"/>
       <w:r>
         <w:rPr>
-          <w:rFonts w:ascii="Times New Roman" w:eastAsia="Times New Roman" w:hAnsi="Times New Roman" w:cs="Times New Roman"/>
+          <w:rFonts w:ascii="Arial" w:eastAsia="Times New Roman" w:hAnsi="Arial" w:cs="Arial"/>
           <w:b/>
           <w:sz w:val="48"/>
           <w:szCs w:val="48"/>
@@ -63,16 +63,16 @@
       <w:pPr>
         <w:spacing w:before="240" w:after="240" w:line="384" w:lineRule="atLeast"/>
         <w:rPr>
-          <w:rFonts w:ascii="Times New Roman" w:eastAsia="Times New Roman" w:hAnsi="Times New Roman" w:cs="Times New Roman"/>
-          <w:sz w:val="24"/>
-          <w:szCs w:val="24"/>
-          <w:lang w:eastAsia="es-CO"/>
-        </w:rPr>
-      </w:pPr>
-      <w:proofErr w:type="spellStart"/>
-      <w:r>
-        <w:rPr>
-          <w:rFonts w:ascii="Times New Roman" w:eastAsia="Times New Roman" w:hAnsi="Times New Roman" w:cs="Times New Roman"/>
+          <w:rFonts w:ascii="Arial" w:eastAsia="Times New Roman" w:hAnsi="Arial" w:cs="Arial"/>
+          <w:sz w:val="24"/>
+          <w:szCs w:val="24"/>
+          <w:lang w:eastAsia="es-CO"/>
+        </w:rPr>
+      </w:pPr>
+      <w:proofErr w:type="spellStart"/>
+      <w:r>
+        <w:rPr>
+          <w:rFonts w:ascii="Arial" w:eastAsia="Times New Roman" w:hAnsi="Arial" w:cs="Arial"/>
           <w:sz w:val="24"/>
           <w:szCs w:val="24"/>
           <w:lang w:eastAsia="es-CO"/>
@@ -82,7 +82,7 @@
       <w:proofErr w:type="spellEnd"/>
       <w:r>
         <w:rPr>
-          <w:rFonts w:ascii="Times New Roman" w:eastAsia="Times New Roman" w:hAnsi="Times New Roman" w:cs="Times New Roman"/>
+          <w:rFonts w:ascii="Arial" w:eastAsia="Times New Roman" w:hAnsi="Arial" w:cs="Arial"/>
           <w:sz w:val="24"/>
           <w:szCs w:val="24"/>
           <w:lang w:eastAsia="es-CO"/>
@@ -92,7 +92,7 @@
       <w:proofErr w:type="spellStart"/>
       <w:r>
         <w:rPr>
-          <w:rFonts w:ascii="Times New Roman" w:eastAsia="Times New Roman" w:hAnsi="Times New Roman" w:cs="Times New Roman"/>
+          <w:rFonts w:ascii="Arial" w:eastAsia="Times New Roman" w:hAnsi="Arial" w:cs="Arial"/>
           <w:sz w:val="24"/>
           <w:szCs w:val="24"/>
           <w:lang w:eastAsia="es-CO"/>
@@ -102,7 +102,7 @@
       <w:proofErr w:type="spellEnd"/>
       <w:r>
         <w:rPr>
-          <w:rFonts w:ascii="Times New Roman" w:eastAsia="Times New Roman" w:hAnsi="Times New Roman" w:cs="Times New Roman"/>
+          <w:rFonts w:ascii="Arial" w:eastAsia="Times New Roman" w:hAnsi="Arial" w:cs="Arial"/>
           <w:sz w:val="24"/>
           <w:szCs w:val="24"/>
           <w:lang w:eastAsia="es-CO"/>
@@ -112,7 +112,7 @@
       <w:proofErr w:type="spellStart"/>
       <w:r>
         <w:rPr>
-          <w:rFonts w:ascii="Times New Roman" w:eastAsia="Times New Roman" w:hAnsi="Times New Roman" w:cs="Times New Roman"/>
+          <w:rFonts w:ascii="Arial" w:eastAsia="Times New Roman" w:hAnsi="Arial" w:cs="Arial"/>
           <w:sz w:val="24"/>
           <w:szCs w:val="24"/>
           <w:lang w:eastAsia="es-CO"/>
@@ -122,7 +122,7 @@
       <w:proofErr w:type="spellEnd"/>
       <w:r>
         <w:rPr>
-          <w:rFonts w:ascii="Times New Roman" w:eastAsia="Times New Roman" w:hAnsi="Times New Roman" w:cs="Times New Roman"/>
+          <w:rFonts w:ascii="Arial" w:eastAsia="Times New Roman" w:hAnsi="Arial" w:cs="Arial"/>
           <w:sz w:val="24"/>
           <w:szCs w:val="24"/>
           <w:lang w:eastAsia="es-CO"/>
@@ -132,7 +132,7 @@
       <w:proofErr w:type="spellStart"/>
       <w:r>
         <w:rPr>
-          <w:rFonts w:ascii="Times New Roman" w:eastAsia="Times New Roman" w:hAnsi="Times New Roman" w:cs="Times New Roman"/>
+          <w:rFonts w:ascii="Arial" w:eastAsia="Times New Roman" w:hAnsi="Arial" w:cs="Arial"/>
           <w:sz w:val="24"/>
           <w:szCs w:val="24"/>
           <w:lang w:eastAsia="es-CO"/>
@@ -142,7 +142,7 @@
       <w:proofErr w:type="spellEnd"/>
       <w:r>
         <w:rPr>
-          <w:rFonts w:ascii="Times New Roman" w:eastAsia="Times New Roman" w:hAnsi="Times New Roman" w:cs="Times New Roman"/>
+          <w:rFonts w:ascii="Arial" w:eastAsia="Times New Roman" w:hAnsi="Arial" w:cs="Arial"/>
           <w:sz w:val="24"/>
           <w:szCs w:val="24"/>
           <w:lang w:eastAsia="es-CO"/>
@@ -152,7 +152,7 @@
       <w:proofErr w:type="spellStart"/>
       <w:r>
         <w:rPr>
-          <w:rFonts w:ascii="Times New Roman" w:eastAsia="Times New Roman" w:hAnsi="Times New Roman" w:cs="Times New Roman"/>
+          <w:rFonts w:ascii="Arial" w:eastAsia="Times New Roman" w:hAnsi="Arial" w:cs="Arial"/>
           <w:sz w:val="24"/>
           <w:szCs w:val="24"/>
           <w:lang w:eastAsia="es-CO"/>
@@ -162,15 +162,13 @@
       <w:proofErr w:type="spellEnd"/>
       <w:r>
         <w:rPr>
-          <w:rFonts w:ascii="Times New Roman" w:eastAsia="Times New Roman" w:hAnsi="Times New Roman" w:cs="Times New Roman"/>
+          <w:rFonts w:ascii="Arial" w:eastAsia="Times New Roman" w:hAnsi="Arial" w:cs="Arial"/>
           <w:sz w:val="24"/>
           <w:szCs w:val="24"/>
           <w:lang w:eastAsia="es-CO"/>
         </w:rPr>
         <w:t xml:space="preserve"> así se confunden muy fácilmente.</w:t>
       </w:r>
-      <w:bookmarkStart w:id="0" w:name="_GoBack"/>
-      <w:bookmarkEnd w:id="0"/>
     </w:p>
     <w:p>
       <w:pPr>
@@ -180,7 +178,7 @@
         <w:spacing w:before="240" w:after="240" w:line="384" w:lineRule="atLeast"/>
         <w:outlineLvl w:val="1"/>
         <w:rPr>
-          <w:rFonts w:ascii="Times New Roman" w:eastAsia="Times New Roman" w:hAnsi="Times New Roman" w:cs="Times New Roman"/>
+          <w:rFonts w:ascii="Arial" w:eastAsia="Times New Roman" w:hAnsi="Arial" w:cs="Arial"/>
           <w:b/>
           <w:bCs/>
           <w:sz w:val="33"/>
@@ -192,7 +190,7 @@
       <w:proofErr w:type="gramStart"/>
       <w:r>
         <w:rPr>
-          <w:rFonts w:ascii="Times New Roman" w:eastAsia="Times New Roman" w:hAnsi="Times New Roman" w:cs="Times New Roman"/>
+          <w:rFonts w:ascii="Arial" w:eastAsia="Times New Roman" w:hAnsi="Arial" w:cs="Arial"/>
           <w:b/>
           <w:bCs/>
           <w:sz w:val="33"/>
@@ -205,7 +203,7 @@
       <w:proofErr w:type="gramEnd"/>
       <w:r>
         <w:rPr>
-          <w:rFonts w:ascii="Times New Roman" w:eastAsia="Times New Roman" w:hAnsi="Times New Roman" w:cs="Times New Roman"/>
+          <w:rFonts w:ascii="Arial" w:eastAsia="Times New Roman" w:hAnsi="Arial" w:cs="Arial"/>
           <w:b/>
           <w:bCs/>
           <w:sz w:val="33"/>
@@ -217,7 +215,7 @@
       <w:proofErr w:type="spellStart"/>
       <w:r>
         <w:rPr>
-          <w:rFonts w:ascii="Times New Roman" w:eastAsia="Times New Roman" w:hAnsi="Times New Roman" w:cs="Times New Roman"/>
+          <w:rFonts w:ascii="Arial" w:eastAsia="Times New Roman" w:hAnsi="Arial" w:cs="Arial"/>
           <w:b/>
           <w:bCs/>
           <w:sz w:val="33"/>
@@ -232,15 +230,15 @@
       <w:pPr>
         <w:spacing w:before="240" w:after="240" w:line="384" w:lineRule="atLeast"/>
         <w:rPr>
-          <w:rFonts w:ascii="Times New Roman" w:eastAsia="Times New Roman" w:hAnsi="Times New Roman" w:cs="Times New Roman"/>
-          <w:sz w:val="24"/>
-          <w:szCs w:val="24"/>
-          <w:lang w:eastAsia="es-CO"/>
-        </w:rPr>
-      </w:pPr>
-      <w:r>
-        <w:rPr>
-          <w:rFonts w:ascii="Times New Roman" w:eastAsia="Times New Roman" w:hAnsi="Times New Roman" w:cs="Times New Roman"/>
+          <w:rFonts w:ascii="Arial" w:eastAsia="Times New Roman" w:hAnsi="Arial" w:cs="Arial"/>
+          <w:sz w:val="24"/>
+          <w:szCs w:val="24"/>
+          <w:lang w:eastAsia="es-CO"/>
+        </w:rPr>
+      </w:pPr>
+      <w:r>
+        <w:rPr>
+          <w:rFonts w:ascii="Arial" w:eastAsia="Times New Roman" w:hAnsi="Arial" w:cs="Arial"/>
           <w:sz w:val="24"/>
           <w:szCs w:val="24"/>
           <w:lang w:eastAsia="es-CO"/>
@@ -250,7 +248,7 @@
       <w:proofErr w:type="spellStart"/>
       <w:r>
         <w:rPr>
-          <w:rFonts w:ascii="Times New Roman" w:eastAsia="Times New Roman" w:hAnsi="Times New Roman" w:cs="Times New Roman"/>
+          <w:rFonts w:ascii="Arial" w:eastAsia="Times New Roman" w:hAnsi="Arial" w:cs="Arial"/>
           <w:sz w:val="24"/>
           <w:szCs w:val="24"/>
           <w:lang w:eastAsia="es-CO"/>
@@ -260,7 +258,7 @@
       <w:proofErr w:type="spellEnd"/>
       <w:r>
         <w:rPr>
-          <w:rFonts w:ascii="Times New Roman" w:eastAsia="Times New Roman" w:hAnsi="Times New Roman" w:cs="Times New Roman"/>
+          <w:rFonts w:ascii="Arial" w:eastAsia="Times New Roman" w:hAnsi="Arial" w:cs="Arial"/>
           <w:sz w:val="24"/>
           <w:szCs w:val="24"/>
           <w:lang w:eastAsia="es-CO"/>
@@ -270,7 +268,7 @@
       <w:proofErr w:type="spellStart"/>
       <w:r>
         <w:rPr>
-          <w:rFonts w:ascii="Times New Roman" w:eastAsia="Times New Roman" w:hAnsi="Times New Roman" w:cs="Times New Roman"/>
+          <w:rFonts w:ascii="Arial" w:eastAsia="Times New Roman" w:hAnsi="Arial" w:cs="Arial"/>
           <w:sz w:val="24"/>
           <w:szCs w:val="24"/>
           <w:lang w:eastAsia="es-CO"/>
@@ -280,7 +278,7 @@
       <w:proofErr w:type="spellEnd"/>
       <w:r>
         <w:rPr>
-          <w:rFonts w:ascii="Times New Roman" w:eastAsia="Times New Roman" w:hAnsi="Times New Roman" w:cs="Times New Roman"/>
+          <w:rFonts w:ascii="Arial" w:eastAsia="Times New Roman" w:hAnsi="Arial" w:cs="Arial"/>
           <w:sz w:val="24"/>
           <w:szCs w:val="24"/>
           <w:lang w:eastAsia="es-CO"/>
@@ -292,15 +290,15 @@
       <w:pPr>
         <w:spacing w:after="0" w:line="384" w:lineRule="atLeast"/>
         <w:rPr>
-          <w:rFonts w:ascii="Times New Roman" w:eastAsia="Times New Roman" w:hAnsi="Times New Roman" w:cs="Times New Roman"/>
-          <w:sz w:val="24"/>
-          <w:szCs w:val="24"/>
-          <w:lang w:eastAsia="es-CO"/>
-        </w:rPr>
-      </w:pPr>
-      <w:r>
-        <w:rPr>
-          <w:rFonts w:ascii="Times New Roman" w:eastAsia="Times New Roman" w:hAnsi="Times New Roman" w:cs="Times New Roman"/>
+          <w:rFonts w:ascii="Arial" w:eastAsia="Times New Roman" w:hAnsi="Arial" w:cs="Arial"/>
+          <w:sz w:val="24"/>
+          <w:szCs w:val="24"/>
+          <w:lang w:eastAsia="es-CO"/>
+        </w:rPr>
+      </w:pPr>
+      <w:r>
+        <w:rPr>
+          <w:rFonts w:ascii="Arial" w:eastAsia="Times New Roman" w:hAnsi="Arial" w:cs="Arial"/>
           <w:sz w:val="24"/>
           <w:szCs w:val="24"/>
           <w:lang w:eastAsia="es-CO"/>
@@ -310,7 +308,7 @@
       <w:proofErr w:type="spellStart"/>
       <w:r>
         <w:rPr>
-          <w:rFonts w:ascii="Consolas" w:eastAsia="Times New Roman" w:hAnsi="Consolas" w:cs="Courier New"/>
+          <w:rFonts w:ascii="Arial" w:eastAsia="Times New Roman" w:hAnsi="Arial" w:cs="Arial"/>
           <w:sz w:val="20"/>
           <w:szCs w:val="20"/>
           <w:lang w:eastAsia="es-CO"/>
@@ -320,7 +318,7 @@
       <w:proofErr w:type="spellEnd"/>
       <w:r>
         <w:rPr>
-          <w:rFonts w:ascii="Consolas" w:eastAsia="Times New Roman" w:hAnsi="Consolas" w:cs="Courier New"/>
+          <w:rFonts w:ascii="Arial" w:eastAsia="Times New Roman" w:hAnsi="Arial" w:cs="Arial"/>
           <w:sz w:val="20"/>
           <w:szCs w:val="20"/>
           <w:lang w:eastAsia="es-CO"/>
@@ -330,7 +328,7 @@
       <w:proofErr w:type="spellStart"/>
       <w:r>
         <w:rPr>
-          <w:rFonts w:ascii="Consolas" w:eastAsia="Times New Roman" w:hAnsi="Consolas" w:cs="Courier New"/>
+          <w:rFonts w:ascii="Arial" w:eastAsia="Times New Roman" w:hAnsi="Arial" w:cs="Arial"/>
           <w:sz w:val="20"/>
           <w:szCs w:val="20"/>
           <w:lang w:eastAsia="es-CO"/>
@@ -340,7 +338,7 @@
       <w:proofErr w:type="spellEnd"/>
       <w:r>
         <w:rPr>
-          <w:rFonts w:ascii="Times New Roman" w:eastAsia="Times New Roman" w:hAnsi="Times New Roman" w:cs="Times New Roman"/>
+          <w:rFonts w:ascii="Arial" w:eastAsia="Times New Roman" w:hAnsi="Arial" w:cs="Arial"/>
           <w:sz w:val="24"/>
           <w:szCs w:val="24"/>
           <w:lang w:eastAsia="es-CO"/>
@@ -350,7 +348,7 @@
       <w:proofErr w:type="spellStart"/>
       <w:r>
         <w:rPr>
-          <w:rFonts w:ascii="Times New Roman" w:eastAsia="Times New Roman" w:hAnsi="Times New Roman" w:cs="Times New Roman"/>
+          <w:rFonts w:ascii="Arial" w:eastAsia="Times New Roman" w:hAnsi="Arial" w:cs="Arial"/>
           <w:sz w:val="24"/>
           <w:szCs w:val="24"/>
           <w:lang w:eastAsia="es-CO"/>
@@ -360,7 +358,7 @@
       <w:proofErr w:type="spellEnd"/>
       <w:r>
         <w:rPr>
-          <w:rFonts w:ascii="Times New Roman" w:eastAsia="Times New Roman" w:hAnsi="Times New Roman" w:cs="Times New Roman"/>
+          <w:rFonts w:ascii="Arial" w:eastAsia="Times New Roman" w:hAnsi="Arial" w:cs="Arial"/>
           <w:sz w:val="24"/>
           <w:szCs w:val="24"/>
           <w:lang w:eastAsia="es-CO"/>
@@ -370,7 +368,7 @@
       <w:proofErr w:type="spellStart"/>
       <w:r>
         <w:rPr>
-          <w:rFonts w:ascii="Times New Roman" w:eastAsia="Times New Roman" w:hAnsi="Times New Roman" w:cs="Times New Roman"/>
+          <w:rFonts w:ascii="Arial" w:eastAsia="Times New Roman" w:hAnsi="Arial" w:cs="Arial"/>
           <w:sz w:val="24"/>
           <w:szCs w:val="24"/>
           <w:lang w:eastAsia="es-CO"/>
@@ -380,7 +378,7 @@
       <w:proofErr w:type="spellEnd"/>
       <w:r>
         <w:rPr>
-          <w:rFonts w:ascii="Times New Roman" w:eastAsia="Times New Roman" w:hAnsi="Times New Roman" w:cs="Times New Roman"/>
+          <w:rFonts w:ascii="Arial" w:eastAsia="Times New Roman" w:hAnsi="Arial" w:cs="Arial"/>
           <w:sz w:val="24"/>
           <w:szCs w:val="24"/>
           <w:lang w:eastAsia="es-CO"/>
@@ -397,16 +395,16 @@
         <w:spacing w:after="0" w:line="384" w:lineRule="atLeast"/>
         <w:ind w:left="240"/>
         <w:rPr>
-          <w:rFonts w:ascii="Times New Roman" w:eastAsia="Times New Roman" w:hAnsi="Times New Roman" w:cs="Times New Roman"/>
-          <w:sz w:val="24"/>
-          <w:szCs w:val="24"/>
-          <w:lang w:eastAsia="es-CO"/>
-        </w:rPr>
-      </w:pPr>
-      <w:proofErr w:type="spellStart"/>
-      <w:r>
-        <w:rPr>
-          <w:rFonts w:ascii="Consolas" w:eastAsia="Times New Roman" w:hAnsi="Consolas" w:cs="Courier New"/>
+          <w:rFonts w:ascii="Arial" w:eastAsia="Times New Roman" w:hAnsi="Arial" w:cs="Arial"/>
+          <w:sz w:val="24"/>
+          <w:szCs w:val="24"/>
+          <w:lang w:eastAsia="es-CO"/>
+        </w:rPr>
+      </w:pPr>
+      <w:proofErr w:type="spellStart"/>
+      <w:r>
+        <w:rPr>
+          <w:rFonts w:ascii="Arial" w:eastAsia="Times New Roman" w:hAnsi="Arial" w:cs="Arial"/>
           <w:sz w:val="20"/>
           <w:szCs w:val="20"/>
           <w:lang w:eastAsia="es-CO"/>
@@ -416,7 +414,7 @@
       <w:proofErr w:type="spellEnd"/>
       <w:r>
         <w:rPr>
-          <w:rFonts w:ascii="Consolas" w:eastAsia="Times New Roman" w:hAnsi="Consolas" w:cs="Courier New"/>
+          <w:rFonts w:ascii="Arial" w:eastAsia="Times New Roman" w:hAnsi="Arial" w:cs="Arial"/>
           <w:sz w:val="20"/>
           <w:szCs w:val="20"/>
           <w:lang w:eastAsia="es-CO"/>
@@ -426,7 +424,7 @@
       <w:proofErr w:type="spellStart"/>
       <w:r>
         <w:rPr>
-          <w:rFonts w:ascii="Consolas" w:eastAsia="Times New Roman" w:hAnsi="Consolas" w:cs="Courier New"/>
+          <w:rFonts w:ascii="Arial" w:eastAsia="Times New Roman" w:hAnsi="Arial" w:cs="Arial"/>
           <w:sz w:val="20"/>
           <w:szCs w:val="20"/>
           <w:lang w:eastAsia="es-CO"/>
@@ -436,7 +434,7 @@
       <w:proofErr w:type="spellEnd"/>
       <w:r>
         <w:rPr>
-          <w:rFonts w:ascii="Consolas" w:eastAsia="Times New Roman" w:hAnsi="Consolas" w:cs="Courier New"/>
+          <w:rFonts w:ascii="Arial" w:eastAsia="Times New Roman" w:hAnsi="Arial" w:cs="Arial"/>
           <w:sz w:val="20"/>
           <w:szCs w:val="20"/>
           <w:lang w:eastAsia="es-CO"/>
@@ -446,7 +444,7 @@
       <w:proofErr w:type="spellStart"/>
       <w:r>
         <w:rPr>
-          <w:rFonts w:ascii="Consolas" w:eastAsia="Times New Roman" w:hAnsi="Consolas" w:cs="Courier New"/>
+          <w:rFonts w:ascii="Arial" w:eastAsia="Times New Roman" w:hAnsi="Arial" w:cs="Arial"/>
           <w:sz w:val="20"/>
           <w:szCs w:val="20"/>
           <w:lang w:eastAsia="es-CO"/>
@@ -456,7 +454,7 @@
       <w:proofErr w:type="spellEnd"/>
       <w:r>
         <w:rPr>
-          <w:rFonts w:ascii="Times New Roman" w:eastAsia="Times New Roman" w:hAnsi="Times New Roman" w:cs="Times New Roman"/>
+          <w:rFonts w:ascii="Arial" w:eastAsia="Times New Roman" w:hAnsi="Arial" w:cs="Arial"/>
           <w:sz w:val="24"/>
           <w:szCs w:val="24"/>
           <w:lang w:eastAsia="es-CO"/>
@@ -466,7 +464,7 @@
       <w:proofErr w:type="spellStart"/>
       <w:r>
         <w:rPr>
-          <w:rFonts w:ascii="Times New Roman" w:eastAsia="Times New Roman" w:hAnsi="Times New Roman" w:cs="Times New Roman"/>
+          <w:rFonts w:ascii="Arial" w:eastAsia="Times New Roman" w:hAnsi="Arial" w:cs="Arial"/>
           <w:sz w:val="24"/>
           <w:szCs w:val="24"/>
           <w:lang w:eastAsia="es-CO"/>
@@ -476,7 +474,7 @@
       <w:proofErr w:type="spellEnd"/>
       <w:r>
         <w:rPr>
-          <w:rFonts w:ascii="Times New Roman" w:eastAsia="Times New Roman" w:hAnsi="Times New Roman" w:cs="Times New Roman"/>
+          <w:rFonts w:ascii="Arial" w:eastAsia="Times New Roman" w:hAnsi="Arial" w:cs="Arial"/>
           <w:sz w:val="24"/>
           <w:szCs w:val="24"/>
           <w:lang w:eastAsia="es-CO"/>
@@ -486,7 +484,7 @@
       <w:proofErr w:type="spellStart"/>
       <w:r>
         <w:rPr>
-          <w:rFonts w:ascii="Times New Roman" w:eastAsia="Times New Roman" w:hAnsi="Times New Roman" w:cs="Times New Roman"/>
+          <w:rFonts w:ascii="Arial" w:eastAsia="Times New Roman" w:hAnsi="Arial" w:cs="Arial"/>
           <w:sz w:val="24"/>
           <w:szCs w:val="24"/>
           <w:lang w:eastAsia="es-CO"/>
@@ -496,7 +494,7 @@
       <w:proofErr w:type="spellEnd"/>
       <w:r>
         <w:rPr>
-          <w:rFonts w:ascii="Times New Roman" w:eastAsia="Times New Roman" w:hAnsi="Times New Roman" w:cs="Times New Roman"/>
+          <w:rFonts w:ascii="Arial" w:eastAsia="Times New Roman" w:hAnsi="Arial" w:cs="Arial"/>
           <w:sz w:val="24"/>
           <w:szCs w:val="24"/>
           <w:lang w:eastAsia="es-CO"/>
@@ -513,16 +511,16 @@
         <w:spacing w:after="0" w:line="384" w:lineRule="atLeast"/>
         <w:ind w:left="240"/>
         <w:rPr>
-          <w:rFonts w:ascii="Times New Roman" w:eastAsia="Times New Roman" w:hAnsi="Times New Roman" w:cs="Times New Roman"/>
-          <w:sz w:val="24"/>
-          <w:szCs w:val="24"/>
-          <w:lang w:eastAsia="es-CO"/>
-        </w:rPr>
-      </w:pPr>
-      <w:proofErr w:type="spellStart"/>
-      <w:r>
-        <w:rPr>
-          <w:rFonts w:ascii="Consolas" w:eastAsia="Times New Roman" w:hAnsi="Consolas" w:cs="Courier New"/>
+          <w:rFonts w:ascii="Arial" w:eastAsia="Times New Roman" w:hAnsi="Arial" w:cs="Arial"/>
+          <w:sz w:val="24"/>
+          <w:szCs w:val="24"/>
+          <w:lang w:eastAsia="es-CO"/>
+        </w:rPr>
+      </w:pPr>
+      <w:proofErr w:type="spellStart"/>
+      <w:r>
+        <w:rPr>
+          <w:rFonts w:ascii="Arial" w:eastAsia="Times New Roman" w:hAnsi="Arial" w:cs="Arial"/>
           <w:sz w:val="20"/>
           <w:szCs w:val="20"/>
           <w:lang w:eastAsia="es-CO"/>
@@ -532,7 +530,7 @@
       <w:proofErr w:type="spellEnd"/>
       <w:r>
         <w:rPr>
-          <w:rFonts w:ascii="Consolas" w:eastAsia="Times New Roman" w:hAnsi="Consolas" w:cs="Courier New"/>
+          <w:rFonts w:ascii="Arial" w:eastAsia="Times New Roman" w:hAnsi="Arial" w:cs="Arial"/>
           <w:sz w:val="20"/>
           <w:szCs w:val="20"/>
           <w:lang w:eastAsia="es-CO"/>
@@ -542,7 +540,7 @@
       <w:proofErr w:type="spellStart"/>
       <w:r>
         <w:rPr>
-          <w:rFonts w:ascii="Consolas" w:eastAsia="Times New Roman" w:hAnsi="Consolas" w:cs="Courier New"/>
+          <w:rFonts w:ascii="Arial" w:eastAsia="Times New Roman" w:hAnsi="Arial" w:cs="Arial"/>
           <w:sz w:val="20"/>
           <w:szCs w:val="20"/>
           <w:lang w:eastAsia="es-CO"/>
@@ -552,7 +550,7 @@
       <w:proofErr w:type="spellEnd"/>
       <w:r>
         <w:rPr>
-          <w:rFonts w:ascii="Consolas" w:eastAsia="Times New Roman" w:hAnsi="Consolas" w:cs="Courier New"/>
+          <w:rFonts w:ascii="Arial" w:eastAsia="Times New Roman" w:hAnsi="Arial" w:cs="Arial"/>
           <w:sz w:val="20"/>
           <w:szCs w:val="20"/>
           <w:lang w:eastAsia="es-CO"/>
@@ -562,7 +560,7 @@
       <w:proofErr w:type="spellStart"/>
       <w:r>
         <w:rPr>
-          <w:rFonts w:ascii="Consolas" w:eastAsia="Times New Roman" w:hAnsi="Consolas" w:cs="Courier New"/>
+          <w:rFonts w:ascii="Arial" w:eastAsia="Times New Roman" w:hAnsi="Arial" w:cs="Arial"/>
           <w:sz w:val="20"/>
           <w:szCs w:val="20"/>
           <w:lang w:eastAsia="es-CO"/>
@@ -572,7 +570,7 @@
       <w:proofErr w:type="spellEnd"/>
       <w:r>
         <w:rPr>
-          <w:rFonts w:ascii="Times New Roman" w:eastAsia="Times New Roman" w:hAnsi="Times New Roman" w:cs="Times New Roman"/>
+          <w:rFonts w:ascii="Arial" w:eastAsia="Times New Roman" w:hAnsi="Arial" w:cs="Arial"/>
           <w:sz w:val="24"/>
           <w:szCs w:val="24"/>
           <w:lang w:eastAsia="es-CO"/>
@@ -582,7 +580,7 @@
       <w:proofErr w:type="spellStart"/>
       <w:r>
         <w:rPr>
-          <w:rFonts w:ascii="Times New Roman" w:eastAsia="Times New Roman" w:hAnsi="Times New Roman" w:cs="Times New Roman"/>
+          <w:rFonts w:ascii="Arial" w:eastAsia="Times New Roman" w:hAnsi="Arial" w:cs="Arial"/>
           <w:sz w:val="24"/>
           <w:szCs w:val="24"/>
           <w:lang w:eastAsia="es-CO"/>
@@ -592,7 +590,7 @@
       <w:proofErr w:type="spellEnd"/>
       <w:r>
         <w:rPr>
-          <w:rFonts w:ascii="Times New Roman" w:eastAsia="Times New Roman" w:hAnsi="Times New Roman" w:cs="Times New Roman"/>
+          <w:rFonts w:ascii="Arial" w:eastAsia="Times New Roman" w:hAnsi="Arial" w:cs="Arial"/>
           <w:sz w:val="24"/>
           <w:szCs w:val="24"/>
           <w:lang w:eastAsia="es-CO"/>
@@ -602,7 +600,7 @@
       <w:proofErr w:type="spellStart"/>
       <w:r>
         <w:rPr>
-          <w:rFonts w:ascii="Times New Roman" w:eastAsia="Times New Roman" w:hAnsi="Times New Roman" w:cs="Times New Roman"/>
+          <w:rFonts w:ascii="Arial" w:eastAsia="Times New Roman" w:hAnsi="Arial" w:cs="Arial"/>
           <w:sz w:val="24"/>
           <w:szCs w:val="24"/>
           <w:lang w:eastAsia="es-CO"/>
@@ -612,7 +610,7 @@
       <w:proofErr w:type="spellEnd"/>
       <w:r>
         <w:rPr>
-          <w:rFonts w:ascii="Times New Roman" w:eastAsia="Times New Roman" w:hAnsi="Times New Roman" w:cs="Times New Roman"/>
+          <w:rFonts w:ascii="Arial" w:eastAsia="Times New Roman" w:hAnsi="Arial" w:cs="Arial"/>
           <w:sz w:val="24"/>
           <w:szCs w:val="24"/>
           <w:lang w:eastAsia="es-CO"/>
@@ -628,7 +626,7 @@
         <w:spacing w:before="240" w:after="240" w:line="384" w:lineRule="atLeast"/>
         <w:outlineLvl w:val="1"/>
         <w:rPr>
-          <w:rFonts w:ascii="Times New Roman" w:eastAsia="Times New Roman" w:hAnsi="Times New Roman" w:cs="Times New Roman"/>
+          <w:rFonts w:ascii="Arial" w:eastAsia="Times New Roman" w:hAnsi="Arial" w:cs="Arial"/>
           <w:b/>
           <w:bCs/>
           <w:sz w:val="33"/>
@@ -640,7 +638,7 @@
       <w:proofErr w:type="gramStart"/>
       <w:r>
         <w:rPr>
-          <w:rFonts w:ascii="Times New Roman" w:eastAsia="Times New Roman" w:hAnsi="Times New Roman" w:cs="Times New Roman"/>
+          <w:rFonts w:ascii="Arial" w:eastAsia="Times New Roman" w:hAnsi="Arial" w:cs="Arial"/>
           <w:b/>
           <w:bCs/>
           <w:sz w:val="33"/>
@@ -653,7 +651,7 @@
       <w:proofErr w:type="gramEnd"/>
       <w:r>
         <w:rPr>
-          <w:rFonts w:ascii="Times New Roman" w:eastAsia="Times New Roman" w:hAnsi="Times New Roman" w:cs="Times New Roman"/>
+          <w:rFonts w:ascii="Arial" w:eastAsia="Times New Roman" w:hAnsi="Arial" w:cs="Arial"/>
           <w:b/>
           <w:bCs/>
           <w:sz w:val="33"/>
@@ -665,7 +663,7 @@
       <w:proofErr w:type="spellStart"/>
       <w:r>
         <w:rPr>
-          <w:rFonts w:ascii="Times New Roman" w:eastAsia="Times New Roman" w:hAnsi="Times New Roman" w:cs="Times New Roman"/>
+          <w:rFonts w:ascii="Arial" w:eastAsia="Times New Roman" w:hAnsi="Arial" w:cs="Arial"/>
           <w:b/>
           <w:bCs/>
           <w:sz w:val="33"/>
@@ -680,15 +678,15 @@
       <w:pPr>
         <w:spacing w:after="0" w:line="384" w:lineRule="atLeast"/>
         <w:rPr>
-          <w:rFonts w:ascii="Times New Roman" w:eastAsia="Times New Roman" w:hAnsi="Times New Roman" w:cs="Times New Roman"/>
-          <w:sz w:val="24"/>
-          <w:szCs w:val="24"/>
-          <w:lang w:eastAsia="es-CO"/>
-        </w:rPr>
-      </w:pPr>
-      <w:r>
-        <w:rPr>
-          <w:rFonts w:ascii="Times New Roman" w:eastAsia="Times New Roman" w:hAnsi="Times New Roman" w:cs="Times New Roman"/>
+          <w:rFonts w:ascii="Arial" w:eastAsia="Times New Roman" w:hAnsi="Arial" w:cs="Arial"/>
+          <w:sz w:val="24"/>
+          <w:szCs w:val="24"/>
+          <w:lang w:eastAsia="es-CO"/>
+        </w:rPr>
+      </w:pPr>
+      <w:r>
+        <w:rPr>
+          <w:rFonts w:ascii="Arial" w:eastAsia="Times New Roman" w:hAnsi="Arial" w:cs="Arial"/>
           <w:sz w:val="24"/>
           <w:szCs w:val="24"/>
           <w:lang w:eastAsia="es-CO"/>
@@ -698,7 +696,7 @@
       <w:proofErr w:type="spellStart"/>
       <w:r>
         <w:rPr>
-          <w:rFonts w:ascii="Consolas" w:eastAsia="Times New Roman" w:hAnsi="Consolas" w:cs="Courier New"/>
+          <w:rFonts w:ascii="Arial" w:eastAsia="Times New Roman" w:hAnsi="Arial" w:cs="Arial"/>
           <w:sz w:val="20"/>
           <w:szCs w:val="20"/>
           <w:lang w:eastAsia="es-CO"/>
@@ -708,7 +706,7 @@
       <w:proofErr w:type="spellEnd"/>
       <w:r>
         <w:rPr>
-          <w:rFonts w:ascii="Consolas" w:eastAsia="Times New Roman" w:hAnsi="Consolas" w:cs="Courier New"/>
+          <w:rFonts w:ascii="Arial" w:eastAsia="Times New Roman" w:hAnsi="Arial" w:cs="Arial"/>
           <w:sz w:val="20"/>
           <w:szCs w:val="20"/>
           <w:lang w:eastAsia="es-CO"/>
@@ -718,7 +716,7 @@
       <w:proofErr w:type="spellStart"/>
       <w:r>
         <w:rPr>
-          <w:rFonts w:ascii="Consolas" w:eastAsia="Times New Roman" w:hAnsi="Consolas" w:cs="Courier New"/>
+          <w:rFonts w:ascii="Arial" w:eastAsia="Times New Roman" w:hAnsi="Arial" w:cs="Arial"/>
           <w:sz w:val="20"/>
           <w:szCs w:val="20"/>
           <w:lang w:eastAsia="es-CO"/>
@@ -728,7 +726,7 @@
       <w:proofErr w:type="spellEnd"/>
       <w:r>
         <w:rPr>
-          <w:rFonts w:ascii="Times New Roman" w:eastAsia="Times New Roman" w:hAnsi="Times New Roman" w:cs="Times New Roman"/>
+          <w:rFonts w:ascii="Arial" w:eastAsia="Times New Roman" w:hAnsi="Arial" w:cs="Arial"/>
           <w:sz w:val="24"/>
           <w:szCs w:val="24"/>
           <w:lang w:eastAsia="es-CO"/>
@@ -738,7 +736,7 @@
       <w:proofErr w:type="spellStart"/>
       <w:r>
         <w:rPr>
-          <w:rFonts w:ascii="Consolas" w:eastAsia="Times New Roman" w:hAnsi="Consolas" w:cs="Courier New"/>
+          <w:rFonts w:ascii="Arial" w:eastAsia="Times New Roman" w:hAnsi="Arial" w:cs="Arial"/>
           <w:sz w:val="20"/>
           <w:szCs w:val="20"/>
           <w:lang w:eastAsia="es-CO"/>
@@ -748,7 +746,7 @@
       <w:proofErr w:type="spellEnd"/>
       <w:r>
         <w:rPr>
-          <w:rFonts w:ascii="Consolas" w:eastAsia="Times New Roman" w:hAnsi="Consolas" w:cs="Courier New"/>
+          <w:rFonts w:ascii="Arial" w:eastAsia="Times New Roman" w:hAnsi="Arial" w:cs="Arial"/>
           <w:sz w:val="20"/>
           <w:szCs w:val="20"/>
           <w:lang w:eastAsia="es-CO"/>
@@ -758,7 +756,7 @@
       <w:proofErr w:type="spellStart"/>
       <w:r>
         <w:rPr>
-          <w:rFonts w:ascii="Consolas" w:eastAsia="Times New Roman" w:hAnsi="Consolas" w:cs="Courier New"/>
+          <w:rFonts w:ascii="Arial" w:eastAsia="Times New Roman" w:hAnsi="Arial" w:cs="Arial"/>
           <w:sz w:val="20"/>
           <w:szCs w:val="20"/>
           <w:lang w:eastAsia="es-CO"/>
@@ -768,7 +766,7 @@
       <w:proofErr w:type="spellEnd"/>
       <w:r>
         <w:rPr>
-          <w:rFonts w:ascii="Times New Roman" w:eastAsia="Times New Roman" w:hAnsi="Times New Roman" w:cs="Times New Roman"/>
+          <w:rFonts w:ascii="Arial" w:eastAsia="Times New Roman" w:hAnsi="Arial" w:cs="Arial"/>
           <w:sz w:val="24"/>
           <w:szCs w:val="24"/>
           <w:lang w:eastAsia="es-CO"/>
@@ -778,7 +776,7 @@
       <w:proofErr w:type="spellStart"/>
       <w:r>
         <w:rPr>
-          <w:rFonts w:ascii="Times New Roman" w:eastAsia="Times New Roman" w:hAnsi="Times New Roman" w:cs="Times New Roman"/>
+          <w:rFonts w:ascii="Arial" w:eastAsia="Times New Roman" w:hAnsi="Arial" w:cs="Arial"/>
           <w:sz w:val="24"/>
           <w:szCs w:val="24"/>
           <w:lang w:eastAsia="es-CO"/>
@@ -788,7 +786,7 @@
       <w:proofErr w:type="spellEnd"/>
       <w:r>
         <w:rPr>
-          <w:rFonts w:ascii="Times New Roman" w:eastAsia="Times New Roman" w:hAnsi="Times New Roman" w:cs="Times New Roman"/>
+          <w:rFonts w:ascii="Arial" w:eastAsia="Times New Roman" w:hAnsi="Arial" w:cs="Arial"/>
           <w:sz w:val="24"/>
           <w:szCs w:val="24"/>
           <w:lang w:eastAsia="es-CO"/>
@@ -800,15 +798,15 @@
       <w:pPr>
         <w:spacing w:after="0" w:line="384" w:lineRule="atLeast"/>
         <w:rPr>
-          <w:rFonts w:ascii="Times New Roman" w:eastAsia="Times New Roman" w:hAnsi="Times New Roman" w:cs="Times New Roman"/>
-          <w:sz w:val="24"/>
-          <w:szCs w:val="24"/>
-          <w:lang w:eastAsia="es-CO"/>
-        </w:rPr>
-      </w:pPr>
-      <w:r>
-        <w:rPr>
-          <w:rFonts w:ascii="Times New Roman" w:eastAsia="Times New Roman" w:hAnsi="Times New Roman" w:cs="Times New Roman"/>
+          <w:rFonts w:ascii="Arial" w:eastAsia="Times New Roman" w:hAnsi="Arial" w:cs="Arial"/>
+          <w:sz w:val="24"/>
+          <w:szCs w:val="24"/>
+          <w:lang w:eastAsia="es-CO"/>
+        </w:rPr>
+      </w:pPr>
+      <w:r>
+        <w:rPr>
+          <w:rFonts w:ascii="Arial" w:eastAsia="Times New Roman" w:hAnsi="Arial" w:cs="Arial"/>
           <w:sz w:val="24"/>
           <w:szCs w:val="24"/>
           <w:lang w:eastAsia="es-CO"/>
@@ -817,7 +815,7 @@
       </w:r>
       <w:r>
         <w:rPr>
-          <w:rFonts w:ascii="Times New Roman" w:eastAsia="Times New Roman" w:hAnsi="Times New Roman" w:cs="Times New Roman"/>
+          <w:rFonts w:ascii="Arial" w:eastAsia="Times New Roman" w:hAnsi="Arial" w:cs="Arial"/>
           <w:b/>
           <w:bCs/>
           <w:sz w:val="24"/>
@@ -828,7 +826,7 @@
       </w:r>
       <w:r>
         <w:rPr>
-          <w:rFonts w:ascii="Times New Roman" w:eastAsia="Times New Roman" w:hAnsi="Times New Roman" w:cs="Times New Roman"/>
+          <w:rFonts w:ascii="Arial" w:eastAsia="Times New Roman" w:hAnsi="Arial" w:cs="Arial"/>
           <w:sz w:val="24"/>
           <w:szCs w:val="24"/>
           <w:lang w:eastAsia="es-CO"/>
@@ -840,15 +838,15 @@
       <w:pPr>
         <w:spacing w:after="0" w:line="384" w:lineRule="atLeast"/>
         <w:rPr>
-          <w:rFonts w:ascii="Times New Roman" w:eastAsia="Times New Roman" w:hAnsi="Times New Roman" w:cs="Times New Roman"/>
-          <w:sz w:val="24"/>
-          <w:szCs w:val="24"/>
-          <w:lang w:eastAsia="es-CO"/>
-        </w:rPr>
-      </w:pPr>
-      <w:r>
-        <w:rPr>
-          <w:rFonts w:ascii="Times New Roman" w:eastAsia="Times New Roman" w:hAnsi="Times New Roman" w:cs="Times New Roman"/>
+          <w:rFonts w:ascii="Arial" w:eastAsia="Times New Roman" w:hAnsi="Arial" w:cs="Arial"/>
+          <w:sz w:val="24"/>
+          <w:szCs w:val="24"/>
+          <w:lang w:eastAsia="es-CO"/>
+        </w:rPr>
+      </w:pPr>
+      <w:r>
+        <w:rPr>
+          <w:rFonts w:ascii="Arial" w:eastAsia="Times New Roman" w:hAnsi="Arial" w:cs="Arial"/>
           <w:sz w:val="24"/>
           <w:szCs w:val="24"/>
           <w:lang w:eastAsia="es-CO"/>
@@ -858,7 +856,7 @@
       <w:proofErr w:type="spellStart"/>
       <w:r>
         <w:rPr>
-          <w:rFonts w:ascii="Consolas" w:eastAsia="Times New Roman" w:hAnsi="Consolas" w:cs="Courier New"/>
+          <w:rFonts w:ascii="Arial" w:eastAsia="Times New Roman" w:hAnsi="Arial" w:cs="Arial"/>
           <w:sz w:val="20"/>
           <w:szCs w:val="20"/>
           <w:lang w:eastAsia="es-CO"/>
@@ -868,7 +866,7 @@
       <w:proofErr w:type="spellEnd"/>
       <w:r>
         <w:rPr>
-          <w:rFonts w:ascii="Consolas" w:eastAsia="Times New Roman" w:hAnsi="Consolas" w:cs="Courier New"/>
+          <w:rFonts w:ascii="Arial" w:eastAsia="Times New Roman" w:hAnsi="Arial" w:cs="Arial"/>
           <w:sz w:val="20"/>
           <w:szCs w:val="20"/>
           <w:lang w:eastAsia="es-CO"/>
@@ -878,7 +876,7 @@
       <w:proofErr w:type="spellStart"/>
       <w:r>
         <w:rPr>
-          <w:rFonts w:ascii="Consolas" w:eastAsia="Times New Roman" w:hAnsi="Consolas" w:cs="Courier New"/>
+          <w:rFonts w:ascii="Arial" w:eastAsia="Times New Roman" w:hAnsi="Arial" w:cs="Arial"/>
           <w:sz w:val="20"/>
           <w:szCs w:val="20"/>
           <w:lang w:eastAsia="es-CO"/>
@@ -888,7 +886,7 @@
       <w:proofErr w:type="spellEnd"/>
       <w:r>
         <w:rPr>
-          <w:rFonts w:ascii="Times New Roman" w:eastAsia="Times New Roman" w:hAnsi="Times New Roman" w:cs="Times New Roman"/>
+          <w:rFonts w:ascii="Arial" w:eastAsia="Times New Roman" w:hAnsi="Arial" w:cs="Arial"/>
           <w:sz w:val="24"/>
           <w:szCs w:val="24"/>
           <w:lang w:eastAsia="es-CO"/>
@@ -897,7 +895,7 @@
       </w:r>
       <w:r>
         <w:rPr>
-          <w:rFonts w:ascii="Consolas" w:eastAsia="Times New Roman" w:hAnsi="Consolas" w:cs="Courier New"/>
+          <w:rFonts w:ascii="Arial" w:eastAsia="Times New Roman" w:hAnsi="Arial" w:cs="Arial"/>
           <w:sz w:val="20"/>
           <w:szCs w:val="20"/>
           <w:lang w:eastAsia="es-CO"/>
@@ -907,7 +905,7 @@
       <w:proofErr w:type="spellStart"/>
       <w:r>
         <w:rPr>
-          <w:rFonts w:ascii="Consolas" w:eastAsia="Times New Roman" w:hAnsi="Consolas" w:cs="Courier New"/>
+          <w:rFonts w:ascii="Arial" w:eastAsia="Times New Roman" w:hAnsi="Arial" w:cs="Arial"/>
           <w:sz w:val="20"/>
           <w:szCs w:val="20"/>
           <w:lang w:eastAsia="es-CO"/>
@@ -917,7 +915,7 @@
       <w:proofErr w:type="spellEnd"/>
       <w:r>
         <w:rPr>
-          <w:rFonts w:ascii="Times New Roman" w:eastAsia="Times New Roman" w:hAnsi="Times New Roman" w:cs="Times New Roman"/>
+          <w:rFonts w:ascii="Arial" w:eastAsia="Times New Roman" w:hAnsi="Arial" w:cs="Arial"/>
           <w:sz w:val="24"/>
           <w:szCs w:val="24"/>
           <w:lang w:eastAsia="es-CO"/>
@@ -927,7 +925,7 @@
       <w:proofErr w:type="spellStart"/>
       <w:r>
         <w:rPr>
-          <w:rFonts w:ascii="Times New Roman" w:eastAsia="Times New Roman" w:hAnsi="Times New Roman" w:cs="Times New Roman"/>
+          <w:rFonts w:ascii="Arial" w:eastAsia="Times New Roman" w:hAnsi="Arial" w:cs="Arial"/>
           <w:sz w:val="24"/>
           <w:szCs w:val="24"/>
           <w:lang w:eastAsia="es-CO"/>
@@ -937,7 +935,7 @@
       <w:proofErr w:type="spellEnd"/>
       <w:r>
         <w:rPr>
-          <w:rFonts w:ascii="Times New Roman" w:eastAsia="Times New Roman" w:hAnsi="Times New Roman" w:cs="Times New Roman"/>
+          <w:rFonts w:ascii="Arial" w:eastAsia="Times New Roman" w:hAnsi="Arial" w:cs="Arial"/>
           <w:sz w:val="24"/>
           <w:szCs w:val="24"/>
           <w:lang w:eastAsia="es-CO"/>
@@ -946,7 +944,7 @@
       </w:r>
       <w:r>
         <w:rPr>
-          <w:rFonts w:ascii="Consolas" w:eastAsia="Times New Roman" w:hAnsi="Consolas" w:cs="Courier New"/>
+          <w:rFonts w:ascii="Arial" w:eastAsia="Times New Roman" w:hAnsi="Arial" w:cs="Arial"/>
           <w:sz w:val="20"/>
           <w:szCs w:val="20"/>
           <w:lang w:eastAsia="es-CO"/>
@@ -956,7 +954,7 @@
       <w:proofErr w:type="spellStart"/>
       <w:r>
         <w:rPr>
-          <w:rFonts w:ascii="Consolas" w:eastAsia="Times New Roman" w:hAnsi="Consolas" w:cs="Courier New"/>
+          <w:rFonts w:ascii="Arial" w:eastAsia="Times New Roman" w:hAnsi="Arial" w:cs="Arial"/>
           <w:sz w:val="20"/>
           <w:szCs w:val="20"/>
           <w:lang w:eastAsia="es-CO"/>
@@ -966,17 +964,27 @@
       <w:proofErr w:type="spellEnd"/>
       <w:r>
         <w:rPr>
-          <w:rFonts w:ascii="Times New Roman" w:eastAsia="Times New Roman" w:hAnsi="Times New Roman" w:cs="Times New Roman"/>
-          <w:sz w:val="24"/>
-          <w:szCs w:val="24"/>
-          <w:lang w:eastAsia="es-CO"/>
-        </w:rPr>
-        <w:t xml:space="preserve">, que mantiene allí los archivos del área de </w:t>
-      </w:r>
-      <w:proofErr w:type="spellStart"/>
-      <w:r>
-        <w:rPr>
-          <w:rFonts w:ascii="Times New Roman" w:eastAsia="Times New Roman" w:hAnsi="Times New Roman" w:cs="Times New Roman"/>
+          <w:rFonts w:ascii="Arial" w:eastAsia="Times New Roman" w:hAnsi="Arial" w:cs="Arial"/>
+          <w:sz w:val="24"/>
+          <w:szCs w:val="24"/>
+          <w:lang w:eastAsia="es-CO"/>
+        </w:rPr>
+        <w:t xml:space="preserve">, que mantiene allí los archivos del </w:t>
+      </w:r>
+      <w:r>
+        <w:rPr>
+          <w:rFonts w:ascii="Arial" w:eastAsia="Times New Roman" w:hAnsi="Arial" w:cs="Arial"/>
+          <w:sz w:val="24"/>
+          <w:szCs w:val="24"/>
+          <w:lang w:eastAsia="es-CO"/>
+        </w:rPr>
+        <w:lastRenderedPageBreak/>
+        <w:t xml:space="preserve">área de </w:t>
+      </w:r>
+      <w:proofErr w:type="spellStart"/>
+      <w:r>
+        <w:rPr>
+          <w:rFonts w:ascii="Arial" w:eastAsia="Times New Roman" w:hAnsi="Arial" w:cs="Arial"/>
           <w:sz w:val="24"/>
           <w:szCs w:val="24"/>
           <w:lang w:eastAsia="es-CO"/>
@@ -986,7 +994,7 @@
       <w:proofErr w:type="spellEnd"/>
       <w:r>
         <w:rPr>
-          <w:rFonts w:ascii="Times New Roman" w:eastAsia="Times New Roman" w:hAnsi="Times New Roman" w:cs="Times New Roman"/>
+          <w:rFonts w:ascii="Arial" w:eastAsia="Times New Roman" w:hAnsi="Arial" w:cs="Arial"/>
           <w:sz w:val="24"/>
           <w:szCs w:val="24"/>
           <w:lang w:eastAsia="es-CO"/>
@@ -996,7 +1004,7 @@
       <w:proofErr w:type="spellStart"/>
       <w:r>
         <w:rPr>
-          <w:rFonts w:ascii="Times New Roman" w:eastAsia="Times New Roman" w:hAnsi="Times New Roman" w:cs="Times New Roman"/>
+          <w:rFonts w:ascii="Arial" w:eastAsia="Times New Roman" w:hAnsi="Arial" w:cs="Arial"/>
           <w:sz w:val="24"/>
           <w:szCs w:val="24"/>
           <w:lang w:eastAsia="es-CO"/>
@@ -1006,7 +1014,7 @@
       <w:proofErr w:type="spellEnd"/>
       <w:r>
         <w:rPr>
-          <w:rFonts w:ascii="Times New Roman" w:eastAsia="Times New Roman" w:hAnsi="Times New Roman" w:cs="Times New Roman"/>
+          <w:rFonts w:ascii="Arial" w:eastAsia="Times New Roman" w:hAnsi="Arial" w:cs="Arial"/>
           <w:sz w:val="24"/>
           <w:szCs w:val="24"/>
           <w:lang w:eastAsia="es-CO"/>
@@ -1023,16 +1031,16 @@
         <w:spacing w:after="0" w:line="384" w:lineRule="atLeast"/>
         <w:ind w:left="240"/>
         <w:rPr>
-          <w:rFonts w:ascii="Times New Roman" w:eastAsia="Times New Roman" w:hAnsi="Times New Roman" w:cs="Times New Roman"/>
-          <w:sz w:val="24"/>
-          <w:szCs w:val="24"/>
-          <w:lang w:eastAsia="es-CO"/>
-        </w:rPr>
-      </w:pPr>
-      <w:proofErr w:type="spellStart"/>
-      <w:r>
-        <w:rPr>
-          <w:rFonts w:ascii="Consolas" w:eastAsia="Times New Roman" w:hAnsi="Consolas" w:cs="Courier New"/>
+          <w:rFonts w:ascii="Arial" w:eastAsia="Times New Roman" w:hAnsi="Arial" w:cs="Arial"/>
+          <w:sz w:val="24"/>
+          <w:szCs w:val="24"/>
+          <w:lang w:eastAsia="es-CO"/>
+        </w:rPr>
+      </w:pPr>
+      <w:proofErr w:type="spellStart"/>
+      <w:r>
+        <w:rPr>
+          <w:rFonts w:ascii="Arial" w:eastAsia="Times New Roman" w:hAnsi="Arial" w:cs="Arial"/>
           <w:sz w:val="20"/>
           <w:szCs w:val="20"/>
           <w:lang w:eastAsia="es-CO"/>
@@ -1042,7 +1050,7 @@
       <w:proofErr w:type="spellEnd"/>
       <w:r>
         <w:rPr>
-          <w:rFonts w:ascii="Consolas" w:eastAsia="Times New Roman" w:hAnsi="Consolas" w:cs="Courier New"/>
+          <w:rFonts w:ascii="Arial" w:eastAsia="Times New Roman" w:hAnsi="Arial" w:cs="Arial"/>
           <w:sz w:val="20"/>
           <w:szCs w:val="20"/>
           <w:lang w:eastAsia="es-CO"/>
@@ -1052,7 +1060,7 @@
       <w:proofErr w:type="spellStart"/>
       <w:r>
         <w:rPr>
-          <w:rFonts w:ascii="Consolas" w:eastAsia="Times New Roman" w:hAnsi="Consolas" w:cs="Courier New"/>
+          <w:rFonts w:ascii="Arial" w:eastAsia="Times New Roman" w:hAnsi="Arial" w:cs="Arial"/>
           <w:sz w:val="20"/>
           <w:szCs w:val="20"/>
           <w:lang w:eastAsia="es-CO"/>
@@ -1062,7 +1070,7 @@
       <w:proofErr w:type="spellEnd"/>
       <w:r>
         <w:rPr>
-          <w:rFonts w:ascii="Consolas" w:eastAsia="Times New Roman" w:hAnsi="Consolas" w:cs="Courier New"/>
+          <w:rFonts w:ascii="Arial" w:eastAsia="Times New Roman" w:hAnsi="Arial" w:cs="Arial"/>
           <w:sz w:val="20"/>
           <w:szCs w:val="20"/>
           <w:lang w:eastAsia="es-CO"/>
@@ -1072,7 +1080,7 @@
       <w:proofErr w:type="spellStart"/>
       <w:r>
         <w:rPr>
-          <w:rFonts w:ascii="Consolas" w:eastAsia="Times New Roman" w:hAnsi="Consolas" w:cs="Courier New"/>
+          <w:rFonts w:ascii="Arial" w:eastAsia="Times New Roman" w:hAnsi="Arial" w:cs="Arial"/>
           <w:sz w:val="20"/>
           <w:szCs w:val="20"/>
           <w:lang w:eastAsia="es-CO"/>
@@ -1082,7 +1090,7 @@
       <w:proofErr w:type="spellEnd"/>
       <w:r>
         <w:rPr>
-          <w:rFonts w:ascii="Times New Roman" w:eastAsia="Times New Roman" w:hAnsi="Times New Roman" w:cs="Times New Roman"/>
+          <w:rFonts w:ascii="Arial" w:eastAsia="Times New Roman" w:hAnsi="Arial" w:cs="Arial"/>
           <w:sz w:val="24"/>
           <w:szCs w:val="24"/>
           <w:lang w:eastAsia="es-CO"/>
@@ -1092,7 +1100,7 @@
       <w:proofErr w:type="spellStart"/>
       <w:r>
         <w:rPr>
-          <w:rFonts w:ascii="Times New Roman" w:eastAsia="Times New Roman" w:hAnsi="Times New Roman" w:cs="Times New Roman"/>
+          <w:rFonts w:ascii="Arial" w:eastAsia="Times New Roman" w:hAnsi="Arial" w:cs="Arial"/>
           <w:sz w:val="24"/>
           <w:szCs w:val="24"/>
           <w:lang w:eastAsia="es-CO"/>
@@ -1102,7 +1110,7 @@
       <w:proofErr w:type="spellEnd"/>
       <w:r>
         <w:rPr>
-          <w:rFonts w:ascii="Times New Roman" w:eastAsia="Times New Roman" w:hAnsi="Times New Roman" w:cs="Times New Roman"/>
+          <w:rFonts w:ascii="Arial" w:eastAsia="Times New Roman" w:hAnsi="Arial" w:cs="Arial"/>
           <w:sz w:val="24"/>
           <w:szCs w:val="24"/>
           <w:lang w:eastAsia="es-CO"/>
@@ -1112,7 +1120,7 @@
       <w:proofErr w:type="spellStart"/>
       <w:r>
         <w:rPr>
-          <w:rFonts w:ascii="Times New Roman" w:eastAsia="Times New Roman" w:hAnsi="Times New Roman" w:cs="Times New Roman"/>
+          <w:rFonts w:ascii="Arial" w:eastAsia="Times New Roman" w:hAnsi="Arial" w:cs="Arial"/>
           <w:sz w:val="24"/>
           <w:szCs w:val="24"/>
           <w:lang w:eastAsia="es-CO"/>
@@ -1122,7 +1130,7 @@
       <w:proofErr w:type="spellEnd"/>
       <w:r>
         <w:rPr>
-          <w:rFonts w:ascii="Times New Roman" w:eastAsia="Times New Roman" w:hAnsi="Times New Roman" w:cs="Times New Roman"/>
+          <w:rFonts w:ascii="Arial" w:eastAsia="Times New Roman" w:hAnsi="Arial" w:cs="Arial"/>
           <w:sz w:val="24"/>
           <w:szCs w:val="24"/>
           <w:lang w:eastAsia="es-CO"/>
@@ -1132,7 +1140,7 @@
       <w:proofErr w:type="spellStart"/>
       <w:r>
         <w:rPr>
-          <w:rFonts w:ascii="Times New Roman" w:eastAsia="Times New Roman" w:hAnsi="Times New Roman" w:cs="Times New Roman"/>
+          <w:rFonts w:ascii="Arial" w:eastAsia="Times New Roman" w:hAnsi="Arial" w:cs="Arial"/>
           <w:sz w:val="24"/>
           <w:szCs w:val="24"/>
           <w:lang w:eastAsia="es-CO"/>
@@ -1142,7 +1150,7 @@
       <w:proofErr w:type="spellEnd"/>
       <w:r>
         <w:rPr>
-          <w:rFonts w:ascii="Times New Roman" w:eastAsia="Times New Roman" w:hAnsi="Times New Roman" w:cs="Times New Roman"/>
+          <w:rFonts w:ascii="Arial" w:eastAsia="Times New Roman" w:hAnsi="Arial" w:cs="Arial"/>
           <w:sz w:val="24"/>
           <w:szCs w:val="24"/>
           <w:lang w:eastAsia="es-CO"/>
@@ -1159,7 +1167,7 @@
         <w:spacing w:after="0" w:line="384" w:lineRule="atLeast"/>
         <w:ind w:left="240"/>
         <w:rPr>
-          <w:rFonts w:ascii="Times New Roman" w:eastAsia="Times New Roman" w:hAnsi="Times New Roman" w:cs="Times New Roman"/>
+          <w:rFonts w:ascii="Arial" w:eastAsia="Times New Roman" w:hAnsi="Arial" w:cs="Arial"/>
           <w:sz w:val="24"/>
           <w:szCs w:val="24"/>
           <w:lang w:eastAsia="es-CO"/>
@@ -1169,19 +1177,18 @@
       <w:proofErr w:type="gramStart"/>
       <w:r>
         <w:rPr>
-          <w:rFonts w:ascii="Consolas" w:eastAsia="Times New Roman" w:hAnsi="Consolas" w:cs="Courier New"/>
+          <w:rFonts w:ascii="Arial" w:eastAsia="Times New Roman" w:hAnsi="Arial" w:cs="Arial"/>
           <w:sz w:val="20"/>
           <w:szCs w:val="20"/>
           <w:lang w:val="en-US" w:eastAsia="es-CO"/>
         </w:rPr>
-        <w:lastRenderedPageBreak/>
         <w:t>git</w:t>
       </w:r>
       <w:proofErr w:type="spellEnd"/>
       <w:proofErr w:type="gramEnd"/>
       <w:r>
         <w:rPr>
-          <w:rFonts w:ascii="Consolas" w:eastAsia="Times New Roman" w:hAnsi="Consolas" w:cs="Courier New"/>
+          <w:rFonts w:ascii="Arial" w:eastAsia="Times New Roman" w:hAnsi="Arial" w:cs="Arial"/>
           <w:sz w:val="20"/>
           <w:szCs w:val="20"/>
           <w:lang w:val="en-US" w:eastAsia="es-CO"/>
@@ -1190,7 +1197,7 @@
       </w:r>
       <w:r>
         <w:rPr>
-          <w:rFonts w:ascii="Times New Roman" w:eastAsia="Times New Roman" w:hAnsi="Times New Roman" w:cs="Times New Roman"/>
+          <w:rFonts w:ascii="Arial" w:eastAsia="Times New Roman" w:hAnsi="Arial" w:cs="Arial"/>
           <w:sz w:val="24"/>
           <w:szCs w:val="24"/>
           <w:lang w:val="en-US" w:eastAsia="es-CO"/>
@@ -1200,7 +1207,7 @@
       <w:proofErr w:type="spellStart"/>
       <w:r>
         <w:rPr>
-          <w:rFonts w:ascii="Times New Roman" w:eastAsia="Times New Roman" w:hAnsi="Times New Roman" w:cs="Times New Roman"/>
+          <w:rFonts w:ascii="Arial" w:eastAsia="Times New Roman" w:hAnsi="Arial" w:cs="Arial"/>
           <w:sz w:val="24"/>
           <w:szCs w:val="24"/>
           <w:lang w:val="en-US" w:eastAsia="es-CO"/>
@@ -1210,7 +1217,7 @@
       <w:proofErr w:type="spellEnd"/>
       <w:r>
         <w:rPr>
-          <w:rFonts w:ascii="Times New Roman" w:eastAsia="Times New Roman" w:hAnsi="Times New Roman" w:cs="Times New Roman"/>
+          <w:rFonts w:ascii="Arial" w:eastAsia="Times New Roman" w:hAnsi="Arial" w:cs="Arial"/>
           <w:sz w:val="24"/>
           <w:szCs w:val="24"/>
           <w:lang w:val="en-US" w:eastAsia="es-CO"/>
@@ -1220,7 +1227,7 @@
       <w:proofErr w:type="spellStart"/>
       <w:r>
         <w:rPr>
-          <w:rFonts w:ascii="Times New Roman" w:eastAsia="Times New Roman" w:hAnsi="Times New Roman" w:cs="Times New Roman"/>
+          <w:rFonts w:ascii="Arial" w:eastAsia="Times New Roman" w:hAnsi="Arial" w:cs="Arial"/>
           <w:sz w:val="24"/>
           <w:szCs w:val="24"/>
           <w:lang w:val="en-US" w:eastAsia="es-CO"/>
@@ -1230,7 +1237,7 @@
       <w:proofErr w:type="spellEnd"/>
       <w:r>
         <w:rPr>
-          <w:rFonts w:ascii="Times New Roman" w:eastAsia="Times New Roman" w:hAnsi="Times New Roman" w:cs="Times New Roman"/>
+          <w:rFonts w:ascii="Arial" w:eastAsia="Times New Roman" w:hAnsi="Arial" w:cs="Arial"/>
           <w:sz w:val="24"/>
           <w:szCs w:val="24"/>
           <w:lang w:val="en-US" w:eastAsia="es-CO"/>
@@ -1239,7 +1246,7 @@
       </w:r>
       <w:r>
         <w:rPr>
-          <w:rFonts w:ascii="Times New Roman" w:eastAsia="Times New Roman" w:hAnsi="Times New Roman" w:cs="Times New Roman"/>
+          <w:rFonts w:ascii="Arial" w:eastAsia="Times New Roman" w:hAnsi="Arial" w:cs="Arial"/>
           <w:sz w:val="24"/>
           <w:szCs w:val="24"/>
           <w:lang w:eastAsia="es-CO"/>
@@ -1249,7 +1256,7 @@
       <w:proofErr w:type="spellStart"/>
       <w:r>
         <w:rPr>
-          <w:rFonts w:ascii="Times New Roman" w:eastAsia="Times New Roman" w:hAnsi="Times New Roman" w:cs="Times New Roman"/>
+          <w:rFonts w:ascii="Arial" w:eastAsia="Times New Roman" w:hAnsi="Arial" w:cs="Arial"/>
           <w:sz w:val="24"/>
           <w:szCs w:val="24"/>
           <w:lang w:eastAsia="es-CO"/>
@@ -1259,7 +1266,7 @@
       <w:proofErr w:type="spellEnd"/>
       <w:r>
         <w:rPr>
-          <w:rFonts w:ascii="Times New Roman" w:eastAsia="Times New Roman" w:hAnsi="Times New Roman" w:cs="Times New Roman"/>
+          <w:rFonts w:ascii="Arial" w:eastAsia="Times New Roman" w:hAnsi="Arial" w:cs="Arial"/>
           <w:sz w:val="24"/>
           <w:szCs w:val="24"/>
           <w:lang w:eastAsia="es-CO"/>
@@ -1269,7 +1276,7 @@
       <w:proofErr w:type="spellStart"/>
       <w:r>
         <w:rPr>
-          <w:rFonts w:ascii="Times New Roman" w:eastAsia="Times New Roman" w:hAnsi="Times New Roman" w:cs="Times New Roman"/>
+          <w:rFonts w:ascii="Arial" w:eastAsia="Times New Roman" w:hAnsi="Arial" w:cs="Arial"/>
           <w:sz w:val="24"/>
           <w:szCs w:val="24"/>
           <w:lang w:eastAsia="es-CO"/>
@@ -1279,7 +1286,7 @@
       <w:proofErr w:type="spellEnd"/>
       <w:r>
         <w:rPr>
-          <w:rFonts w:ascii="Times New Roman" w:eastAsia="Times New Roman" w:hAnsi="Times New Roman" w:cs="Times New Roman"/>
+          <w:rFonts w:ascii="Arial" w:eastAsia="Times New Roman" w:hAnsi="Arial" w:cs="Arial"/>
           <w:sz w:val="24"/>
           <w:szCs w:val="24"/>
           <w:lang w:eastAsia="es-CO"/>
@@ -1291,15 +1298,15 @@
       <w:pPr>
         <w:spacing w:after="0" w:line="384" w:lineRule="atLeast"/>
         <w:rPr>
-          <w:rFonts w:ascii="Times New Roman" w:eastAsia="Times New Roman" w:hAnsi="Times New Roman" w:cs="Times New Roman"/>
-          <w:sz w:val="24"/>
-          <w:szCs w:val="24"/>
-          <w:lang w:eastAsia="es-CO"/>
-        </w:rPr>
-      </w:pPr>
-      <w:r>
-        <w:rPr>
-          <w:rFonts w:ascii="Times New Roman" w:eastAsia="Times New Roman" w:hAnsi="Times New Roman" w:cs="Times New Roman"/>
+          <w:rFonts w:ascii="Arial" w:eastAsia="Times New Roman" w:hAnsi="Arial" w:cs="Arial"/>
+          <w:sz w:val="24"/>
+          <w:szCs w:val="24"/>
+          <w:lang w:eastAsia="es-CO"/>
+        </w:rPr>
+      </w:pPr>
+      <w:r>
+        <w:rPr>
+          <w:rFonts w:ascii="Arial" w:eastAsia="Times New Roman" w:hAnsi="Arial" w:cs="Arial"/>
           <w:b/>
           <w:bCs/>
           <w:sz w:val="24"/>
@@ -1318,16 +1325,16 @@
         <w:spacing w:after="0" w:line="384" w:lineRule="atLeast"/>
         <w:ind w:left="240"/>
         <w:rPr>
-          <w:rFonts w:ascii="Times New Roman" w:eastAsia="Times New Roman" w:hAnsi="Times New Roman" w:cs="Times New Roman"/>
-          <w:sz w:val="24"/>
-          <w:szCs w:val="24"/>
-          <w:lang w:eastAsia="es-CO"/>
-        </w:rPr>
-      </w:pPr>
-      <w:proofErr w:type="spellStart"/>
-      <w:r>
-        <w:rPr>
-          <w:rFonts w:ascii="Consolas" w:eastAsia="Times New Roman" w:hAnsi="Consolas" w:cs="Courier New"/>
+          <w:rFonts w:ascii="Arial" w:eastAsia="Times New Roman" w:hAnsi="Arial" w:cs="Arial"/>
+          <w:sz w:val="24"/>
+          <w:szCs w:val="24"/>
+          <w:lang w:eastAsia="es-CO"/>
+        </w:rPr>
+      </w:pPr>
+      <w:proofErr w:type="spellStart"/>
+      <w:r>
+        <w:rPr>
+          <w:rFonts w:ascii="Arial" w:eastAsia="Times New Roman" w:hAnsi="Arial" w:cs="Arial"/>
           <w:sz w:val="20"/>
           <w:szCs w:val="20"/>
           <w:lang w:eastAsia="es-CO"/>
@@ -1337,7 +1344,7 @@
       <w:proofErr w:type="spellEnd"/>
       <w:r>
         <w:rPr>
-          <w:rFonts w:ascii="Consolas" w:eastAsia="Times New Roman" w:hAnsi="Consolas" w:cs="Courier New"/>
+          <w:rFonts w:ascii="Arial" w:eastAsia="Times New Roman" w:hAnsi="Arial" w:cs="Arial"/>
           <w:sz w:val="20"/>
           <w:szCs w:val="20"/>
           <w:lang w:eastAsia="es-CO"/>
@@ -1347,7 +1354,7 @@
       <w:proofErr w:type="spellStart"/>
       <w:r>
         <w:rPr>
-          <w:rFonts w:ascii="Consolas" w:eastAsia="Times New Roman" w:hAnsi="Consolas" w:cs="Courier New"/>
+          <w:rFonts w:ascii="Arial" w:eastAsia="Times New Roman" w:hAnsi="Arial" w:cs="Arial"/>
           <w:sz w:val="20"/>
           <w:szCs w:val="20"/>
           <w:lang w:eastAsia="es-CO"/>
@@ -1357,7 +1364,7 @@
       <w:proofErr w:type="spellEnd"/>
       <w:r>
         <w:rPr>
-          <w:rFonts w:ascii="Consolas" w:eastAsia="Times New Roman" w:hAnsi="Consolas" w:cs="Courier New"/>
+          <w:rFonts w:ascii="Arial" w:eastAsia="Times New Roman" w:hAnsi="Arial" w:cs="Arial"/>
           <w:sz w:val="20"/>
           <w:szCs w:val="20"/>
           <w:lang w:eastAsia="es-CO"/>
@@ -1366,7 +1373,7 @@
       </w:r>
       <w:r>
         <w:rPr>
-          <w:rFonts w:ascii="Times New Roman" w:eastAsia="Times New Roman" w:hAnsi="Times New Roman" w:cs="Times New Roman"/>
+          <w:rFonts w:ascii="Arial" w:eastAsia="Times New Roman" w:hAnsi="Arial" w:cs="Arial"/>
           <w:sz w:val="24"/>
           <w:szCs w:val="24"/>
           <w:lang w:eastAsia="es-CO"/>
@@ -1376,7 +1383,7 @@
       <w:proofErr w:type="spellStart"/>
       <w:r>
         <w:rPr>
-          <w:rFonts w:ascii="Times New Roman" w:eastAsia="Times New Roman" w:hAnsi="Times New Roman" w:cs="Times New Roman"/>
+          <w:rFonts w:ascii="Arial" w:eastAsia="Times New Roman" w:hAnsi="Arial" w:cs="Arial"/>
           <w:sz w:val="24"/>
           <w:szCs w:val="24"/>
           <w:lang w:eastAsia="es-CO"/>
@@ -1386,7 +1393,7 @@
       <w:proofErr w:type="spellEnd"/>
       <w:r>
         <w:rPr>
-          <w:rFonts w:ascii="Times New Roman" w:eastAsia="Times New Roman" w:hAnsi="Times New Roman" w:cs="Times New Roman"/>
+          <w:rFonts w:ascii="Arial" w:eastAsia="Times New Roman" w:hAnsi="Arial" w:cs="Arial"/>
           <w:sz w:val="24"/>
           <w:szCs w:val="24"/>
           <w:lang w:eastAsia="es-CO"/>
@@ -1396,7 +1403,7 @@
       <w:proofErr w:type="spellStart"/>
       <w:r>
         <w:rPr>
-          <w:rFonts w:ascii="Times New Roman" w:eastAsia="Times New Roman" w:hAnsi="Times New Roman" w:cs="Times New Roman"/>
+          <w:rFonts w:ascii="Arial" w:eastAsia="Times New Roman" w:hAnsi="Arial" w:cs="Arial"/>
           <w:sz w:val="24"/>
           <w:szCs w:val="24"/>
           <w:lang w:eastAsia="es-CO"/>
@@ -1406,7 +1413,7 @@
       <w:proofErr w:type="spellEnd"/>
       <w:r>
         <w:rPr>
-          <w:rFonts w:ascii="Times New Roman" w:eastAsia="Times New Roman" w:hAnsi="Times New Roman" w:cs="Times New Roman"/>
+          <w:rFonts w:ascii="Arial" w:eastAsia="Times New Roman" w:hAnsi="Arial" w:cs="Arial"/>
           <w:sz w:val="24"/>
           <w:szCs w:val="24"/>
           <w:lang w:eastAsia="es-CO"/>
@@ -1416,7 +1423,7 @@
       <w:proofErr w:type="spellStart"/>
       <w:r>
         <w:rPr>
-          <w:rFonts w:ascii="Times New Roman" w:eastAsia="Times New Roman" w:hAnsi="Times New Roman" w:cs="Times New Roman"/>
+          <w:rFonts w:ascii="Arial" w:eastAsia="Times New Roman" w:hAnsi="Arial" w:cs="Arial"/>
           <w:sz w:val="24"/>
           <w:szCs w:val="24"/>
           <w:lang w:eastAsia="es-CO"/>
@@ -1426,7 +1433,7 @@
       <w:proofErr w:type="spellEnd"/>
       <w:r>
         <w:rPr>
-          <w:rFonts w:ascii="Times New Roman" w:eastAsia="Times New Roman" w:hAnsi="Times New Roman" w:cs="Times New Roman"/>
+          <w:rFonts w:ascii="Arial" w:eastAsia="Times New Roman" w:hAnsi="Arial" w:cs="Arial"/>
           <w:sz w:val="24"/>
           <w:szCs w:val="24"/>
           <w:lang w:eastAsia="es-CO"/>
@@ -1436,7 +1443,7 @@
       <w:proofErr w:type="spellStart"/>
       <w:r>
         <w:rPr>
-          <w:rFonts w:ascii="Consolas" w:eastAsia="Times New Roman" w:hAnsi="Consolas" w:cs="Courier New"/>
+          <w:rFonts w:ascii="Arial" w:eastAsia="Times New Roman" w:hAnsi="Arial" w:cs="Arial"/>
           <w:sz w:val="20"/>
           <w:szCs w:val="20"/>
           <w:lang w:eastAsia="es-CO"/>
@@ -1446,7 +1453,7 @@
       <w:proofErr w:type="spellEnd"/>
       <w:r>
         <w:rPr>
-          <w:rFonts w:ascii="Consolas" w:eastAsia="Times New Roman" w:hAnsi="Consolas" w:cs="Courier New"/>
+          <w:rFonts w:ascii="Arial" w:eastAsia="Times New Roman" w:hAnsi="Arial" w:cs="Arial"/>
           <w:sz w:val="20"/>
           <w:szCs w:val="20"/>
           <w:lang w:eastAsia="es-CO"/>
@@ -1456,7 +1463,7 @@
       <w:proofErr w:type="spellStart"/>
       <w:r>
         <w:rPr>
-          <w:rFonts w:ascii="Consolas" w:eastAsia="Times New Roman" w:hAnsi="Consolas" w:cs="Courier New"/>
+          <w:rFonts w:ascii="Arial" w:eastAsia="Times New Roman" w:hAnsi="Arial" w:cs="Arial"/>
           <w:sz w:val="20"/>
           <w:szCs w:val="20"/>
           <w:lang w:eastAsia="es-CO"/>
@@ -1466,7 +1473,7 @@
       <w:proofErr w:type="spellEnd"/>
       <w:r>
         <w:rPr>
-          <w:rFonts w:ascii="Times New Roman" w:eastAsia="Times New Roman" w:hAnsi="Times New Roman" w:cs="Times New Roman"/>
+          <w:rFonts w:ascii="Arial" w:eastAsia="Times New Roman" w:hAnsi="Arial" w:cs="Arial"/>
           <w:sz w:val="24"/>
           <w:szCs w:val="24"/>
           <w:lang w:eastAsia="es-CO"/>
@@ -1479,7 +1486,7 @@
         <w:spacing w:before="240" w:after="240" w:line="384" w:lineRule="atLeast"/>
         <w:outlineLvl w:val="0"/>
         <w:rPr>
-          <w:rFonts w:ascii="Times New Roman" w:eastAsia="Times New Roman" w:hAnsi="Times New Roman" w:cs="Times New Roman"/>
+          <w:rFonts w:ascii="Arial" w:eastAsia="Times New Roman" w:hAnsi="Arial" w:cs="Arial"/>
           <w:b/>
           <w:bCs/>
           <w:kern w:val="36"/>
@@ -1490,7 +1497,7 @@
       </w:pPr>
       <w:r>
         <w:rPr>
-          <w:rFonts w:ascii="Times New Roman" w:eastAsia="Times New Roman" w:hAnsi="Times New Roman" w:cs="Times New Roman"/>
+          <w:rFonts w:ascii="Arial" w:eastAsia="Times New Roman" w:hAnsi="Arial" w:cs="Arial"/>
           <w:b/>
           <w:bCs/>
           <w:kern w:val="36"/>
@@ -1503,7 +1510,7 @@
       <w:proofErr w:type="spellStart"/>
       <w:r>
         <w:rPr>
-          <w:rFonts w:ascii="Times New Roman" w:eastAsia="Times New Roman" w:hAnsi="Times New Roman" w:cs="Times New Roman"/>
+          <w:rFonts w:ascii="Arial" w:eastAsia="Times New Roman" w:hAnsi="Arial" w:cs="Arial"/>
           <w:b/>
           <w:bCs/>
           <w:kern w:val="36"/>
@@ -1516,7 +1523,7 @@
       <w:proofErr w:type="spellEnd"/>
       <w:r>
         <w:rPr>
-          <w:rFonts w:ascii="Times New Roman" w:eastAsia="Times New Roman" w:hAnsi="Times New Roman" w:cs="Times New Roman"/>
+          <w:rFonts w:ascii="Arial" w:eastAsia="Times New Roman" w:hAnsi="Arial" w:cs="Arial"/>
           <w:b/>
           <w:bCs/>
           <w:kern w:val="36"/>
@@ -1531,15 +1538,15 @@
       <w:pPr>
         <w:spacing w:before="240" w:after="240" w:line="384" w:lineRule="atLeast"/>
         <w:rPr>
-          <w:rFonts w:ascii="Times New Roman" w:eastAsia="Times New Roman" w:hAnsi="Times New Roman" w:cs="Times New Roman"/>
-          <w:sz w:val="24"/>
-          <w:szCs w:val="24"/>
-          <w:lang w:eastAsia="es-CO"/>
-        </w:rPr>
-      </w:pPr>
-      <w:r>
-        <w:rPr>
-          <w:rFonts w:ascii="Times New Roman" w:eastAsia="Times New Roman" w:hAnsi="Times New Roman" w:cs="Times New Roman"/>
+          <w:rFonts w:ascii="Arial" w:eastAsia="Times New Roman" w:hAnsi="Arial" w:cs="Arial"/>
+          <w:sz w:val="24"/>
+          <w:szCs w:val="24"/>
+          <w:lang w:eastAsia="es-CO"/>
+        </w:rPr>
+      </w:pPr>
+      <w:r>
+        <w:rPr>
+          <w:rFonts w:ascii="Arial" w:eastAsia="Times New Roman" w:hAnsi="Arial" w:cs="Arial"/>
           <w:sz w:val="24"/>
           <w:szCs w:val="24"/>
           <w:lang w:eastAsia="es-CO"/>
@@ -1551,15 +1558,15 @@
       <w:pPr>
         <w:spacing w:after="0" w:line="384" w:lineRule="atLeast"/>
         <w:rPr>
-          <w:rFonts w:ascii="Times New Roman" w:eastAsia="Times New Roman" w:hAnsi="Times New Roman" w:cs="Times New Roman"/>
-          <w:sz w:val="24"/>
-          <w:szCs w:val="24"/>
-          <w:lang w:eastAsia="es-CO"/>
-        </w:rPr>
-      </w:pPr>
-      <w:r>
-        <w:rPr>
-          <w:rFonts w:ascii="Times New Roman" w:eastAsia="Times New Roman" w:hAnsi="Times New Roman" w:cs="Times New Roman"/>
+          <w:rFonts w:ascii="Arial" w:eastAsia="Times New Roman" w:hAnsi="Arial" w:cs="Arial"/>
+          <w:sz w:val="24"/>
+          <w:szCs w:val="24"/>
+          <w:lang w:eastAsia="es-CO"/>
+        </w:rPr>
+      </w:pPr>
+      <w:r>
+        <w:rPr>
+          <w:rFonts w:ascii="Arial" w:eastAsia="Times New Roman" w:hAnsi="Arial" w:cs="Arial"/>
           <w:sz w:val="24"/>
           <w:szCs w:val="24"/>
           <w:lang w:eastAsia="es-CO"/>
@@ -1569,7 +1576,7 @@
       <w:proofErr w:type="spellStart"/>
       <w:r>
         <w:rPr>
-          <w:rFonts w:ascii="Times New Roman" w:eastAsia="Times New Roman" w:hAnsi="Times New Roman" w:cs="Times New Roman"/>
+          <w:rFonts w:ascii="Arial" w:eastAsia="Times New Roman" w:hAnsi="Arial" w:cs="Arial"/>
           <w:sz w:val="24"/>
           <w:szCs w:val="24"/>
           <w:lang w:eastAsia="es-CO"/>
@@ -1579,7 +1586,7 @@
       <w:proofErr w:type="spellEnd"/>
       <w:r>
         <w:rPr>
-          <w:rFonts w:ascii="Times New Roman" w:eastAsia="Times New Roman" w:hAnsi="Times New Roman" w:cs="Times New Roman"/>
+          <w:rFonts w:ascii="Arial" w:eastAsia="Times New Roman" w:hAnsi="Arial" w:cs="Arial"/>
           <w:sz w:val="24"/>
           <w:szCs w:val="24"/>
           <w:lang w:eastAsia="es-CO"/>
@@ -1589,7 +1596,7 @@
       <w:proofErr w:type="spellStart"/>
       <w:r>
         <w:rPr>
-          <w:rFonts w:ascii="Consolas" w:eastAsia="Times New Roman" w:hAnsi="Consolas" w:cs="Courier New"/>
+          <w:rFonts w:ascii="Arial" w:eastAsia="Times New Roman" w:hAnsi="Arial" w:cs="Arial"/>
           <w:sz w:val="20"/>
           <w:szCs w:val="20"/>
           <w:lang w:eastAsia="es-CO"/>
@@ -1599,7 +1606,7 @@
       <w:proofErr w:type="spellEnd"/>
       <w:r>
         <w:rPr>
-          <w:rFonts w:ascii="Consolas" w:eastAsia="Times New Roman" w:hAnsi="Consolas" w:cs="Courier New"/>
+          <w:rFonts w:ascii="Arial" w:eastAsia="Times New Roman" w:hAnsi="Arial" w:cs="Arial"/>
           <w:sz w:val="20"/>
           <w:szCs w:val="20"/>
           <w:lang w:eastAsia="es-CO"/>
@@ -1609,7 +1616,7 @@
       <w:proofErr w:type="spellStart"/>
       <w:r>
         <w:rPr>
-          <w:rFonts w:ascii="Consolas" w:eastAsia="Times New Roman" w:hAnsi="Consolas" w:cs="Courier New"/>
+          <w:rFonts w:ascii="Arial" w:eastAsia="Times New Roman" w:hAnsi="Arial" w:cs="Arial"/>
           <w:sz w:val="20"/>
           <w:szCs w:val="20"/>
           <w:lang w:eastAsia="es-CO"/>
@@ -1619,7 +1626,7 @@
       <w:proofErr w:type="spellEnd"/>
       <w:r>
         <w:rPr>
-          <w:rFonts w:ascii="Times New Roman" w:eastAsia="Times New Roman" w:hAnsi="Times New Roman" w:cs="Times New Roman"/>
+          <w:rFonts w:ascii="Arial" w:eastAsia="Times New Roman" w:hAnsi="Arial" w:cs="Arial"/>
           <w:sz w:val="24"/>
           <w:szCs w:val="24"/>
           <w:lang w:eastAsia="es-CO"/>
@@ -1629,7 +1636,7 @@
       <w:proofErr w:type="spellStart"/>
       <w:r>
         <w:rPr>
-          <w:rFonts w:ascii="Times New Roman" w:eastAsia="Times New Roman" w:hAnsi="Times New Roman" w:cs="Times New Roman"/>
+          <w:rFonts w:ascii="Arial" w:eastAsia="Times New Roman" w:hAnsi="Arial" w:cs="Arial"/>
           <w:sz w:val="24"/>
           <w:szCs w:val="24"/>
           <w:lang w:eastAsia="es-CO"/>
@@ -1639,7 +1646,7 @@
       <w:proofErr w:type="spellEnd"/>
       <w:r>
         <w:rPr>
-          <w:rFonts w:ascii="Times New Roman" w:eastAsia="Times New Roman" w:hAnsi="Times New Roman" w:cs="Times New Roman"/>
+          <w:rFonts w:ascii="Arial" w:eastAsia="Times New Roman" w:hAnsi="Arial" w:cs="Arial"/>
           <w:sz w:val="24"/>
           <w:szCs w:val="24"/>
           <w:lang w:eastAsia="es-CO"/>
@@ -1651,15 +1658,15 @@
       <w:pPr>
         <w:spacing w:before="240" w:after="240" w:line="384" w:lineRule="atLeast"/>
         <w:rPr>
-          <w:rFonts w:ascii="Times New Roman" w:eastAsia="Times New Roman" w:hAnsi="Times New Roman" w:cs="Times New Roman"/>
-          <w:sz w:val="24"/>
-          <w:szCs w:val="24"/>
-          <w:lang w:eastAsia="es-CO"/>
-        </w:rPr>
-      </w:pPr>
-      <w:r>
-        <w:rPr>
-          <w:rFonts w:ascii="Times New Roman" w:eastAsia="Times New Roman" w:hAnsi="Times New Roman" w:cs="Times New Roman"/>
+          <w:rFonts w:ascii="Arial" w:eastAsia="Times New Roman" w:hAnsi="Arial" w:cs="Arial"/>
+          <w:sz w:val="24"/>
+          <w:szCs w:val="24"/>
+          <w:lang w:eastAsia="es-CO"/>
+        </w:rPr>
+      </w:pPr>
+      <w:r>
+        <w:rPr>
+          <w:rFonts w:ascii="Arial" w:eastAsia="Times New Roman" w:hAnsi="Arial" w:cs="Arial"/>
           <w:sz w:val="24"/>
           <w:szCs w:val="24"/>
           <w:lang w:eastAsia="es-CO"/>
@@ -1671,15 +1678,15 @@
       <w:pPr>
         <w:spacing w:before="240" w:after="240" w:line="384" w:lineRule="atLeast"/>
         <w:rPr>
-          <w:rFonts w:ascii="Times New Roman" w:eastAsia="Times New Roman" w:hAnsi="Times New Roman" w:cs="Times New Roman"/>
-          <w:sz w:val="24"/>
-          <w:szCs w:val="24"/>
-          <w:lang w:eastAsia="es-CO"/>
-        </w:rPr>
-      </w:pPr>
-      <w:r>
-        <w:rPr>
-          <w:rFonts w:ascii="Times New Roman" w:eastAsia="Times New Roman" w:hAnsi="Times New Roman" w:cs="Times New Roman"/>
+          <w:rFonts w:ascii="Arial" w:eastAsia="Times New Roman" w:hAnsi="Arial" w:cs="Arial"/>
+          <w:sz w:val="24"/>
+          <w:szCs w:val="24"/>
+          <w:lang w:eastAsia="es-CO"/>
+        </w:rPr>
+      </w:pPr>
+      <w:r>
+        <w:rPr>
+          <w:rFonts w:ascii="Arial" w:eastAsia="Times New Roman" w:hAnsi="Arial" w:cs="Arial"/>
           <w:sz w:val="24"/>
           <w:szCs w:val="24"/>
           <w:lang w:eastAsia="es-CO"/>
@@ -1689,7 +1696,7 @@
       <w:proofErr w:type="spellStart"/>
       <w:r>
         <w:rPr>
-          <w:rFonts w:ascii="Times New Roman" w:eastAsia="Times New Roman" w:hAnsi="Times New Roman" w:cs="Times New Roman"/>
+          <w:rFonts w:ascii="Arial" w:eastAsia="Times New Roman" w:hAnsi="Arial" w:cs="Arial"/>
           <w:sz w:val="24"/>
           <w:szCs w:val="24"/>
           <w:lang w:eastAsia="es-CO"/>
@@ -1699,7 +1706,7 @@
       <w:proofErr w:type="spellEnd"/>
       <w:r>
         <w:rPr>
-          <w:rFonts w:ascii="Times New Roman" w:eastAsia="Times New Roman" w:hAnsi="Times New Roman" w:cs="Times New Roman"/>
+          <w:rFonts w:ascii="Arial" w:eastAsia="Times New Roman" w:hAnsi="Arial" w:cs="Arial"/>
           <w:sz w:val="24"/>
           <w:szCs w:val="24"/>
           <w:lang w:eastAsia="es-CO"/>
@@ -1709,7 +1716,7 @@
       <w:proofErr w:type="spellStart"/>
       <w:r>
         <w:rPr>
-          <w:rFonts w:ascii="Times New Roman" w:eastAsia="Times New Roman" w:hAnsi="Times New Roman" w:cs="Times New Roman"/>
+          <w:rFonts w:ascii="Arial" w:eastAsia="Times New Roman" w:hAnsi="Arial" w:cs="Arial"/>
           <w:sz w:val="24"/>
           <w:szCs w:val="24"/>
           <w:lang w:eastAsia="es-CO"/>
@@ -1719,7 +1726,7 @@
       <w:proofErr w:type="spellEnd"/>
       <w:r>
         <w:rPr>
-          <w:rFonts w:ascii="Times New Roman" w:eastAsia="Times New Roman" w:hAnsi="Times New Roman" w:cs="Times New Roman"/>
+          <w:rFonts w:ascii="Arial" w:eastAsia="Times New Roman" w:hAnsi="Arial" w:cs="Arial"/>
           <w:sz w:val="24"/>
           <w:szCs w:val="24"/>
           <w:lang w:eastAsia="es-CO"/>
@@ -1729,7 +1736,7 @@
       <w:proofErr w:type="spellStart"/>
       <w:r>
         <w:rPr>
-          <w:rFonts w:ascii="Times New Roman" w:eastAsia="Times New Roman" w:hAnsi="Times New Roman" w:cs="Times New Roman"/>
+          <w:rFonts w:ascii="Arial" w:eastAsia="Times New Roman" w:hAnsi="Arial" w:cs="Arial"/>
           <w:sz w:val="24"/>
           <w:szCs w:val="24"/>
           <w:lang w:eastAsia="es-CO"/>
@@ -1739,7 +1746,7 @@
       <w:proofErr w:type="spellEnd"/>
       <w:r>
         <w:rPr>
-          <w:rFonts w:ascii="Times New Roman" w:eastAsia="Times New Roman" w:hAnsi="Times New Roman" w:cs="Times New Roman"/>
+          <w:rFonts w:ascii="Arial" w:eastAsia="Times New Roman" w:hAnsi="Arial" w:cs="Arial"/>
           <w:sz w:val="24"/>
           <w:szCs w:val="24"/>
           <w:lang w:eastAsia="es-CO"/>
@@ -1751,15 +1758,15 @@
       <w:pPr>
         <w:spacing w:after="0" w:line="384" w:lineRule="atLeast"/>
         <w:rPr>
-          <w:rFonts w:ascii="Times New Roman" w:eastAsia="Times New Roman" w:hAnsi="Times New Roman" w:cs="Times New Roman"/>
-          <w:sz w:val="24"/>
-          <w:szCs w:val="24"/>
-          <w:lang w:eastAsia="es-CO"/>
-        </w:rPr>
-      </w:pPr>
-      <w:r>
-        <w:rPr>
-          <w:rFonts w:ascii="Times New Roman" w:eastAsia="Times New Roman" w:hAnsi="Times New Roman" w:cs="Times New Roman"/>
+          <w:rFonts w:ascii="Arial" w:eastAsia="Times New Roman" w:hAnsi="Arial" w:cs="Arial"/>
+          <w:sz w:val="24"/>
+          <w:szCs w:val="24"/>
+          <w:lang w:eastAsia="es-CO"/>
+        </w:rPr>
+      </w:pPr>
+      <w:r>
+        <w:rPr>
+          <w:rFonts w:ascii="Arial" w:eastAsia="Times New Roman" w:hAnsi="Arial" w:cs="Arial"/>
           <w:sz w:val="24"/>
           <w:szCs w:val="24"/>
           <w:lang w:eastAsia="es-CO"/>
@@ -1769,7 +1776,7 @@
       <w:proofErr w:type="spellStart"/>
       <w:r>
         <w:rPr>
-          <w:rFonts w:ascii="Consolas" w:eastAsia="Times New Roman" w:hAnsi="Consolas" w:cs="Courier New"/>
+          <w:rFonts w:ascii="Arial" w:eastAsia="Times New Roman" w:hAnsi="Arial" w:cs="Arial"/>
           <w:sz w:val="20"/>
           <w:szCs w:val="20"/>
           <w:lang w:eastAsia="es-CO"/>
@@ -1779,7 +1786,7 @@
       <w:proofErr w:type="spellEnd"/>
       <w:r>
         <w:rPr>
-          <w:rFonts w:ascii="Consolas" w:eastAsia="Times New Roman" w:hAnsi="Consolas" w:cs="Courier New"/>
+          <w:rFonts w:ascii="Arial" w:eastAsia="Times New Roman" w:hAnsi="Arial" w:cs="Arial"/>
           <w:sz w:val="20"/>
           <w:szCs w:val="20"/>
           <w:lang w:eastAsia="es-CO"/>
@@ -1789,7 +1796,7 @@
       <w:proofErr w:type="spellStart"/>
       <w:r>
         <w:rPr>
-          <w:rFonts w:ascii="Consolas" w:eastAsia="Times New Roman" w:hAnsi="Consolas" w:cs="Courier New"/>
+          <w:rFonts w:ascii="Arial" w:eastAsia="Times New Roman" w:hAnsi="Arial" w:cs="Arial"/>
           <w:sz w:val="20"/>
           <w:szCs w:val="20"/>
           <w:lang w:eastAsia="es-CO"/>
@@ -1799,7 +1806,7 @@
       <w:proofErr w:type="spellEnd"/>
       <w:r>
         <w:rPr>
-          <w:rFonts w:ascii="Times New Roman" w:eastAsia="Times New Roman" w:hAnsi="Times New Roman" w:cs="Times New Roman"/>
+          <w:rFonts w:ascii="Arial" w:eastAsia="Times New Roman" w:hAnsi="Arial" w:cs="Arial"/>
           <w:sz w:val="24"/>
           <w:szCs w:val="24"/>
           <w:lang w:eastAsia="es-CO"/>
@@ -1809,7 +1816,7 @@
       <w:proofErr w:type="spellStart"/>
       <w:r>
         <w:rPr>
-          <w:rFonts w:ascii="Times New Roman" w:eastAsia="Times New Roman" w:hAnsi="Times New Roman" w:cs="Times New Roman"/>
+          <w:rFonts w:ascii="Arial" w:eastAsia="Times New Roman" w:hAnsi="Arial" w:cs="Arial"/>
           <w:sz w:val="24"/>
           <w:szCs w:val="24"/>
           <w:lang w:eastAsia="es-CO"/>
@@ -1819,7 +1826,7 @@
       <w:proofErr w:type="spellEnd"/>
       <w:r>
         <w:rPr>
-          <w:rFonts w:ascii="Times New Roman" w:eastAsia="Times New Roman" w:hAnsi="Times New Roman" w:cs="Times New Roman"/>
+          <w:rFonts w:ascii="Arial" w:eastAsia="Times New Roman" w:hAnsi="Arial" w:cs="Arial"/>
           <w:sz w:val="24"/>
           <w:szCs w:val="24"/>
           <w:lang w:eastAsia="es-CO"/>
@@ -1829,7 +1836,7 @@
       <w:proofErr w:type="spellStart"/>
       <w:r>
         <w:rPr>
-          <w:rFonts w:ascii="Times New Roman" w:eastAsia="Times New Roman" w:hAnsi="Times New Roman" w:cs="Times New Roman"/>
+          <w:rFonts w:ascii="Arial" w:eastAsia="Times New Roman" w:hAnsi="Arial" w:cs="Arial"/>
           <w:sz w:val="24"/>
           <w:szCs w:val="24"/>
           <w:lang w:eastAsia="es-CO"/>
@@ -1839,7 +1846,7 @@
       <w:proofErr w:type="spellEnd"/>
       <w:r>
         <w:rPr>
-          <w:rFonts w:ascii="Times New Roman" w:eastAsia="Times New Roman" w:hAnsi="Times New Roman" w:cs="Times New Roman"/>
+          <w:rFonts w:ascii="Arial" w:eastAsia="Times New Roman" w:hAnsi="Arial" w:cs="Arial"/>
           <w:sz w:val="24"/>
           <w:szCs w:val="24"/>
           <w:lang w:eastAsia="es-CO"/>
@@ -1851,15 +1858,15 @@
       <w:pPr>
         <w:spacing w:after="0" w:line="384" w:lineRule="atLeast"/>
         <w:rPr>
-          <w:rFonts w:ascii="Times New Roman" w:eastAsia="Times New Roman" w:hAnsi="Times New Roman" w:cs="Times New Roman"/>
-          <w:sz w:val="24"/>
-          <w:szCs w:val="24"/>
-          <w:lang w:eastAsia="es-CO"/>
-        </w:rPr>
-      </w:pPr>
-      <w:r>
-        <w:rPr>
-          <w:rFonts w:ascii="Times New Roman" w:eastAsia="Times New Roman" w:hAnsi="Times New Roman" w:cs="Times New Roman"/>
+          <w:rFonts w:ascii="Arial" w:eastAsia="Times New Roman" w:hAnsi="Arial" w:cs="Arial"/>
+          <w:sz w:val="24"/>
+          <w:szCs w:val="24"/>
+          <w:lang w:eastAsia="es-CO"/>
+        </w:rPr>
+      </w:pPr>
+      <w:r>
+        <w:rPr>
+          <w:rFonts w:ascii="Arial" w:eastAsia="Times New Roman" w:hAnsi="Arial" w:cs="Arial"/>
           <w:sz w:val="24"/>
           <w:szCs w:val="24"/>
           <w:lang w:eastAsia="es-CO"/>
@@ -1869,7 +1876,7 @@
       <w:proofErr w:type="spellStart"/>
       <w:r>
         <w:rPr>
-          <w:rFonts w:ascii="Consolas" w:eastAsia="Times New Roman" w:hAnsi="Consolas" w:cs="Courier New"/>
+          <w:rFonts w:ascii="Arial" w:eastAsia="Times New Roman" w:hAnsi="Arial" w:cs="Arial"/>
           <w:sz w:val="20"/>
           <w:szCs w:val="20"/>
           <w:lang w:eastAsia="es-CO"/>
@@ -1879,7 +1886,7 @@
       <w:proofErr w:type="spellEnd"/>
       <w:r>
         <w:rPr>
-          <w:rFonts w:ascii="Consolas" w:eastAsia="Times New Roman" w:hAnsi="Consolas" w:cs="Courier New"/>
+          <w:rFonts w:ascii="Arial" w:eastAsia="Times New Roman" w:hAnsi="Arial" w:cs="Arial"/>
           <w:sz w:val="20"/>
           <w:szCs w:val="20"/>
           <w:lang w:eastAsia="es-CO"/>
@@ -1889,7 +1896,7 @@
       <w:proofErr w:type="spellStart"/>
       <w:r>
         <w:rPr>
-          <w:rFonts w:ascii="Consolas" w:eastAsia="Times New Roman" w:hAnsi="Consolas" w:cs="Courier New"/>
+          <w:rFonts w:ascii="Arial" w:eastAsia="Times New Roman" w:hAnsi="Arial" w:cs="Arial"/>
           <w:sz w:val="20"/>
           <w:szCs w:val="20"/>
           <w:lang w:eastAsia="es-CO"/>
@@ -1899,7 +1906,7 @@
       <w:proofErr w:type="spellEnd"/>
       <w:r>
         <w:rPr>
-          <w:rFonts w:ascii="Consolas" w:eastAsia="Times New Roman" w:hAnsi="Consolas" w:cs="Courier New"/>
+          <w:rFonts w:ascii="Arial" w:eastAsia="Times New Roman" w:hAnsi="Arial" w:cs="Arial"/>
           <w:sz w:val="20"/>
           <w:szCs w:val="20"/>
           <w:lang w:eastAsia="es-CO"/>
@@ -1908,7 +1915,7 @@
       </w:r>
       <w:r>
         <w:rPr>
-          <w:rFonts w:ascii="Times New Roman" w:eastAsia="Times New Roman" w:hAnsi="Times New Roman" w:cs="Times New Roman"/>
+          <w:rFonts w:ascii="Arial" w:eastAsia="Times New Roman" w:hAnsi="Arial" w:cs="Arial"/>
           <w:sz w:val="24"/>
           <w:szCs w:val="24"/>
           <w:lang w:eastAsia="es-CO"/>
@@ -1918,7 +1925,7 @@
       <w:proofErr w:type="spellStart"/>
       <w:r>
         <w:rPr>
-          <w:rFonts w:ascii="Times New Roman" w:eastAsia="Times New Roman" w:hAnsi="Times New Roman" w:cs="Times New Roman"/>
+          <w:rFonts w:ascii="Arial" w:eastAsia="Times New Roman" w:hAnsi="Arial" w:cs="Arial"/>
           <w:sz w:val="24"/>
           <w:szCs w:val="24"/>
           <w:lang w:eastAsia="es-CO"/>
@@ -1928,7 +1935,7 @@
       <w:proofErr w:type="spellEnd"/>
       <w:r>
         <w:rPr>
-          <w:rFonts w:ascii="Times New Roman" w:eastAsia="Times New Roman" w:hAnsi="Times New Roman" w:cs="Times New Roman"/>
+          <w:rFonts w:ascii="Arial" w:eastAsia="Times New Roman" w:hAnsi="Arial" w:cs="Arial"/>
           <w:sz w:val="24"/>
           <w:szCs w:val="24"/>
           <w:lang w:eastAsia="es-CO"/>
@@ -1938,7 +1945,7 @@
       <w:proofErr w:type="spellStart"/>
       <w:r>
         <w:rPr>
-          <w:rFonts w:ascii="Times New Roman" w:eastAsia="Times New Roman" w:hAnsi="Times New Roman" w:cs="Times New Roman"/>
+          <w:rFonts w:ascii="Arial" w:eastAsia="Times New Roman" w:hAnsi="Arial" w:cs="Arial"/>
           <w:sz w:val="24"/>
           <w:szCs w:val="24"/>
           <w:lang w:eastAsia="es-CO"/>
@@ -1948,17 +1955,27 @@
       <w:proofErr w:type="spellEnd"/>
       <w:r>
         <w:rPr>
-          <w:rFonts w:ascii="Times New Roman" w:eastAsia="Times New Roman" w:hAnsi="Times New Roman" w:cs="Times New Roman"/>
-          <w:sz w:val="24"/>
-          <w:szCs w:val="24"/>
-          <w:lang w:eastAsia="es-CO"/>
-        </w:rPr>
-        <w:t xml:space="preserve">. Seguiremos teniendo los últimos cambios del archivo, el repositorio mantendrá el archivo (no con sus últimos cambios pero sí con los últimos en los que hicimos </w:t>
-      </w:r>
-      <w:proofErr w:type="spellStart"/>
-      <w:r>
-        <w:rPr>
-          <w:rFonts w:ascii="Times New Roman" w:eastAsia="Times New Roman" w:hAnsi="Times New Roman" w:cs="Times New Roman"/>
+          <w:rFonts w:ascii="Arial" w:eastAsia="Times New Roman" w:hAnsi="Arial" w:cs="Arial"/>
+          <w:sz w:val="24"/>
+          <w:szCs w:val="24"/>
+          <w:lang w:eastAsia="es-CO"/>
+        </w:rPr>
+        <w:t xml:space="preserve">. Seguiremos teniendo los últimos cambios del </w:t>
+      </w:r>
+      <w:r>
+        <w:rPr>
+          <w:rFonts w:ascii="Arial" w:eastAsia="Times New Roman" w:hAnsi="Arial" w:cs="Arial"/>
+          <w:sz w:val="24"/>
+          <w:szCs w:val="24"/>
+          <w:lang w:eastAsia="es-CO"/>
+        </w:rPr>
+        <w:lastRenderedPageBreak/>
+        <w:t xml:space="preserve">archivo, el repositorio mantendrá el archivo (no con sus últimos cambios pero sí con los últimos en los que hicimos </w:t>
+      </w:r>
+      <w:proofErr w:type="spellStart"/>
+      <w:r>
+        <w:rPr>
+          <w:rFonts w:ascii="Arial" w:eastAsia="Times New Roman" w:hAnsi="Arial" w:cs="Arial"/>
           <w:sz w:val="24"/>
           <w:szCs w:val="24"/>
           <w:lang w:eastAsia="es-CO"/>
@@ -1968,7 +1985,7 @@
       <w:proofErr w:type="spellEnd"/>
       <w:r>
         <w:rPr>
-          <w:rFonts w:ascii="Times New Roman" w:eastAsia="Times New Roman" w:hAnsi="Times New Roman" w:cs="Times New Roman"/>
+          <w:rFonts w:ascii="Arial" w:eastAsia="Times New Roman" w:hAnsi="Arial" w:cs="Arial"/>
           <w:sz w:val="24"/>
           <w:szCs w:val="24"/>
           <w:lang w:eastAsia="es-CO"/>
@@ -1983,12 +2000,13 @@
           <w:rFonts w:ascii="Times New Roman" w:eastAsia="Times New Roman" w:hAnsi="Times New Roman" w:cs="Times New Roman"/>
           <w:sz w:val="24"/>
           <w:szCs w:val="24"/>
-          <w:lang w:eastAsia="es-CO"/>
-        </w:rPr>
-      </w:pPr>
-      <w:r>
-        <w:rPr>
-          <w:rFonts w:ascii="Times New Roman" w:eastAsia="Times New Roman" w:hAnsi="Times New Roman" w:cs="Times New Roman"/>
+          <w:u w:val="single"/>
+          <w:lang w:eastAsia="es-CO"/>
+        </w:rPr>
+      </w:pPr>
+      <w:r>
+        <w:rPr>
+          <w:rFonts w:ascii="Arial" w:eastAsia="Times New Roman" w:hAnsi="Arial" w:cs="Arial"/>
           <w:b/>
           <w:bCs/>
           <w:sz w:val="24"/>
@@ -1999,7 +2017,7 @@
       </w:r>
       <w:r>
         <w:rPr>
-          <w:rFonts w:ascii="Times New Roman" w:eastAsia="Times New Roman" w:hAnsi="Times New Roman" w:cs="Times New Roman"/>
+          <w:rFonts w:ascii="Arial" w:eastAsia="Times New Roman" w:hAnsi="Arial" w:cs="Arial"/>
           <w:sz w:val="24"/>
           <w:szCs w:val="24"/>
           <w:lang w:eastAsia="es-CO"/>
@@ -2009,12 +2027,24 @@
       <w:proofErr w:type="spellStart"/>
       <w:r>
         <w:rPr>
-          <w:rFonts w:ascii="Times New Roman" w:eastAsia="Times New Roman" w:hAnsi="Times New Roman" w:cs="Times New Roman"/>
+          <w:rFonts w:ascii="Arial" w:eastAsia="Times New Roman" w:hAnsi="Arial" w:cs="Arial"/>
           <w:sz w:val="24"/>
           <w:szCs w:val="24"/>
           <w:lang w:eastAsia="es-CO"/>
         </w:rPr>
         <w:t>Git.</w:t>
+      </w:r>
+      <w:r>
+        <w:rPr>
+          <w:rFonts w:ascii="Arial" w:eastAsia="Times New Roman" w:hAnsi="Arial" w:cs="Arial"/>
+          <w:b/>
+          <w:bCs/>
+          <w:color w:val="FFFFFF"/>
+          <w:sz w:val="24"/>
+          <w:szCs w:val="24"/>
+          <w:lang w:eastAsia="es-CO"/>
+        </w:rPr>
+        <w:t>c</w:t>
       </w:r>
       <w:r>
         <w:rPr>
@@ -2026,7 +2056,7 @@
           <w:szCs w:val="24"/>
           <w:lang w:eastAsia="es-CO"/>
         </w:rPr>
-        <w:t>con</w:t>
+        <w:t>on</w:t>
       </w:r>
       <w:proofErr w:type="spellEnd"/>
       <w:r>
@@ -2041,6 +2071,8 @@
         </w:rPr>
         <w:t xml:space="preserve"> un repositorio remoto</w:t>
       </w:r>
+      <w:bookmarkStart w:id="0" w:name="_GoBack"/>
+      <w:bookmarkEnd w:id="0"/>
     </w:p>
     <w:p/>
     <w:sectPr>

</xml_diff>